<commit_message>
Terminando introducion a TypeScript - Curso de ANGULAr
</commit_message>
<xml_diff>
--- a/ANGULAR/Curso_de_Angular.docx
+++ b/ANGULAR/Curso_de_Angular.docx
@@ -222,6 +222,33 @@
       </w:r>
       <w:r>
         <w:t xml:space="preserve"> -&gt; levanta </w:t>
+      </w:r>
+      <w:r>
+        <w:t xml:space="preserve">nuestro webpack-server  -&gt; servidor para ejecutar </w:t>
+      </w:r>
+      <w:r>
+        <w:t>N</w:t>
+      </w:r>
+      <w:r>
+        <w:t>ode</w:t>
+      </w:r>
+      <w:r>
+        <w:t>JS.</w:t>
+      </w:r>
+    </w:p>
+    <w:p/>
+    <w:p>
+      <w:r>
+        <w:rPr>
+          <w:highlight w:val="green"/>
+        </w:rPr>
+        <w:t>CTRL + C</w:t>
+      </w:r>
+      <w:r>
+        <w:t xml:space="preserve"> -&gt;  Baja</w:t>
+      </w:r>
+      <w:r>
+        <w:t xml:space="preserve"> </w:t>
       </w:r>
       <w:r>
         <w:t xml:space="preserve">nuestro webpack-server  -&gt; servidor para ejecutar </w:t>
@@ -819,6 +846,7 @@
   <w:style w:type="character" w:default="1" w:styleId="Fuentedeprrafopredeter">
     <w:name w:val="Default Paragraph Font"/>
     <w:uiPriority w:val="1"/>
+    <w:semiHidden/>
     <w:unhideWhenUsed/>
   </w:style>
   <w:style w:type="table" w:default="1" w:styleId="Tablanormal">

</xml_diff>

<commit_message>
50/100 dia de hoy seccion 5 de Angular cours
</commit_message>
<xml_diff>
--- a/ANGULAR/Curso_de_Angular.docx
+++ b/ANGULAR/Curso_de_Angular.docx
@@ -715,106 +715,147 @@
     </w:p>
     <w:p/>
     <w:p>
-      <w:proofErr w:type="spellStart"/>
+      <w:pPr>
+        <w:pStyle w:val="Prrafodelista"/>
+        <w:numPr>
+          <w:ilvl w:val="0"/>
+          <w:numId w:val="4"/>
+        </w:numPr>
+      </w:pPr>
+      <w:r>
+        <w:rPr>
+          <w:highlight w:val="cyan"/>
+        </w:rPr>
+        <w:t xml:space="preserve">TERMINAL </w:t>
+      </w:r>
+      <w:r>
+        <w:rPr>
+          <w:highlight w:val="cyan"/>
+        </w:rPr>
+        <w:t>z</w:t>
+      </w:r>
+      <w:r>
+        <w:rPr>
+          <w:highlight w:val="cyan"/>
+        </w:rPr>
+        <w:t>sh</w:t>
+      </w:r>
+    </w:p>
+    <w:p/>
+    <w:p>
       <w:r>
         <w:rPr>
           <w:highlight w:val="green"/>
         </w:rPr>
-        <w:t>ng</w:t>
-      </w:r>
-      <w:proofErr w:type="spellEnd"/>
+        <w:t>ng g m ‘nombre del modulo’</w:t>
+      </w:r>
+      <w:r>
+        <w:t xml:space="preserve"> : Genera un modulo en la carpeta app</w:t>
+      </w:r>
+    </w:p>
+    <w:p/>
+    <w:p>
       <w:r>
         <w:rPr>
           <w:highlight w:val="green"/>
         </w:rPr>
-        <w:t xml:space="preserve"> g c ‘nombre’ ‘</w:t>
-      </w:r>
-      <w:proofErr w:type="spellStart"/>
+        <w:t>ng g c ‘nombre</w:t>
+      </w:r>
       <w:r>
         <w:rPr>
           <w:highlight w:val="green"/>
         </w:rPr>
-        <w:t>path</w:t>
-      </w:r>
-      <w:proofErr w:type="spellEnd"/>
+        <w:t xml:space="preserve"> del componente</w:t>
+      </w:r>
       <w:r>
         <w:rPr>
           <w:highlight w:val="green"/>
         </w:rPr>
-        <w:t>’</w:t>
-      </w:r>
-      <w:r>
-        <w:t xml:space="preserve"> : generar un componente</w:t>
+        <w:t>’ ‘path’</w:t>
+      </w:r>
+      <w:r>
+        <w:t xml:space="preserve"> : </w:t>
+      </w:r>
+      <w:r>
+        <w:t>G</w:t>
+      </w:r>
+      <w:r>
+        <w:t>enerar un componente</w:t>
+      </w:r>
+      <w:r>
+        <w:t xml:space="preserve"> en la ruta especifica</w:t>
       </w:r>
     </w:p>
     <w:p/>
     <w:p>
       <w:pPr>
-        <w:rPr>
-          <w:lang w:val="en-US"/>
-        </w:rPr>
-      </w:pPr>
+        <w:pStyle w:val="Prrafodelista"/>
+        <w:numPr>
+          <w:ilvl w:val="0"/>
+          <w:numId w:val="4"/>
+        </w:numPr>
+        <w:rPr>
+          <w:highlight w:val="cyan"/>
+        </w:rPr>
+      </w:pPr>
+      <w:r>
+        <w:rPr>
+          <w:highlight w:val="cyan"/>
+        </w:rPr>
+        <w:t>EJEMPLO JERARQUICO</w:t>
+      </w:r>
+    </w:p>
+    <w:p>
+      <w:pPr>
+        <w:rPr>
+          <w:lang w:val="en-US"/>
+        </w:rPr>
+      </w:pPr>
+    </w:p>
+    <w:p>
+      <w:r>
+        <w:t xml:space="preserve">ng g m dbz  </w:t>
+      </w:r>
+      <w:r>
+        <w:t>: El mo</w:t>
+      </w:r>
+      <w:r>
+        <w:t>dulo es único en la carpeta</w:t>
+      </w:r>
+    </w:p>
+    <w:p/>
+    <w:p>
+      <w:r>
+        <w:t xml:space="preserve">ng g c dbz/mainPage </w:t>
+      </w:r>
+      <w:r>
+        <w:t>--</w:t>
+      </w:r>
+      <w:r>
+        <w:t>skipTests</w:t>
+      </w:r>
+      <w:r>
+        <w:t xml:space="preserve"> : Pueden haber varios componente</w:t>
+      </w:r>
+      <w:r>
+        <w:t>s en una carpeta</w:t>
+      </w:r>
+    </w:p>
+    <w:p/>
+    <w:p>
       <w:r>
         <w:rPr>
           <w:highlight w:val="green"/>
-          <w:lang w:val="en-US"/>
-        </w:rPr>
-        <w:t xml:space="preserve">ng generate component </w:t>
-      </w:r>
-      <w:r>
-        <w:rPr>
-          <w:highlight w:val="green"/>
-          <w:lang w:val="en-US"/>
-        </w:rPr>
-        <w:t>‘nombre’ ‘path’</w:t>
-      </w:r>
-      <w:r>
-        <w:rPr>
-          <w:lang w:val="en-US"/>
-        </w:rPr>
-        <w:t xml:space="preserve">   </w:t>
-      </w:r>
-      <w:r>
-        <w:rPr>
-          <w:lang w:val="en-US"/>
-        </w:rPr>
-        <w:t>^arriba</w:t>
-      </w:r>
-      <w:r>
-        <w:rPr>
-          <w:lang w:val="en-US"/>
-        </w:rPr>
-        <w:t>^</w:t>
-      </w:r>
-    </w:p>
-    <w:p>
-      <w:pPr>
-        <w:rPr>
-          <w:lang w:val="en-US"/>
-        </w:rPr>
-      </w:pPr>
-    </w:p>
-    <w:p>
-      <w:pPr>
-        <w:rPr>
-          <w:lang w:val="en-US"/>
-        </w:rPr>
-      </w:pPr>
-    </w:p>
-    <w:p>
-      <w:pPr>
-        <w:rPr>
-          <w:lang w:val="en-US"/>
-        </w:rPr>
-      </w:pPr>
-    </w:p>
-    <w:p>
-      <w:pPr>
-        <w:rPr>
-          <w:lang w:val="en-US"/>
-        </w:rPr>
-      </w:pPr>
-    </w:p>
+        </w:rPr>
+        <w:t>--skipTests</w:t>
+      </w:r>
+      <w:r>
+        <w:t>: Decimos que no genere el archivo de testing</w:t>
+      </w:r>
+    </w:p>
+    <w:p/>
+    <w:p/>
+    <w:p/>
     <w:sectPr>
       <w:pgSz w:w="12240" w:h="15840"/>
       <w:pgMar w:top="1417" w:right="1701" w:bottom="1417" w:left="1701" w:header="708" w:footer="708" w:gutter="0"/>
@@ -1054,6 +1095,118 @@
     </w:lvl>
   </w:abstractNum>
   <w:abstractNum w:abstractNumId="2" w15:restartNumberingAfterBreak="0">
+    <w:nsid w:val="6BB721BC"/>
+    <w:multiLevelType w:val="hybridMultilevel"/>
+    <w:tmpl w:val="1AE6357C"/>
+    <w:lvl w:ilvl="0" w:tplc="D8BAF8E6">
+      <w:numFmt w:val="bullet"/>
+      <w:lvlText w:val="-"/>
+      <w:lvlJc w:val="left"/>
+      <w:pPr>
+        <w:ind w:left="720" w:hanging="360"/>
+      </w:pPr>
+      <w:rPr>
+        <w:rFonts w:ascii="Times New Roman" w:eastAsia="Times New Roman" w:hAnsi="Times New Roman" w:cs="Times New Roman" w:hint="default"/>
+      </w:rPr>
+    </w:lvl>
+    <w:lvl w:ilvl="1" w:tplc="040A0003" w:tentative="1">
+      <w:start w:val="1"/>
+      <w:numFmt w:val="bullet"/>
+      <w:lvlText w:val="o"/>
+      <w:lvlJc w:val="left"/>
+      <w:pPr>
+        <w:ind w:left="1440" w:hanging="360"/>
+      </w:pPr>
+      <w:rPr>
+        <w:rFonts w:ascii="Courier New" w:hAnsi="Courier New" w:cs="Courier New" w:hint="default"/>
+      </w:rPr>
+    </w:lvl>
+    <w:lvl w:ilvl="2" w:tplc="040A0005" w:tentative="1">
+      <w:start w:val="1"/>
+      <w:numFmt w:val="bullet"/>
+      <w:lvlText w:val=""/>
+      <w:lvlJc w:val="left"/>
+      <w:pPr>
+        <w:ind w:left="2160" w:hanging="360"/>
+      </w:pPr>
+      <w:rPr>
+        <w:rFonts w:ascii="Wingdings" w:hAnsi="Wingdings" w:hint="default"/>
+      </w:rPr>
+    </w:lvl>
+    <w:lvl w:ilvl="3" w:tplc="040A0001" w:tentative="1">
+      <w:start w:val="1"/>
+      <w:numFmt w:val="bullet"/>
+      <w:lvlText w:val=""/>
+      <w:lvlJc w:val="left"/>
+      <w:pPr>
+        <w:ind w:left="2880" w:hanging="360"/>
+      </w:pPr>
+      <w:rPr>
+        <w:rFonts w:ascii="Symbol" w:hAnsi="Symbol" w:hint="default"/>
+      </w:rPr>
+    </w:lvl>
+    <w:lvl w:ilvl="4" w:tplc="040A0003" w:tentative="1">
+      <w:start w:val="1"/>
+      <w:numFmt w:val="bullet"/>
+      <w:lvlText w:val="o"/>
+      <w:lvlJc w:val="left"/>
+      <w:pPr>
+        <w:ind w:left="3600" w:hanging="360"/>
+      </w:pPr>
+      <w:rPr>
+        <w:rFonts w:ascii="Courier New" w:hAnsi="Courier New" w:cs="Courier New" w:hint="default"/>
+      </w:rPr>
+    </w:lvl>
+    <w:lvl w:ilvl="5" w:tplc="040A0005" w:tentative="1">
+      <w:start w:val="1"/>
+      <w:numFmt w:val="bullet"/>
+      <w:lvlText w:val=""/>
+      <w:lvlJc w:val="left"/>
+      <w:pPr>
+        <w:ind w:left="4320" w:hanging="360"/>
+      </w:pPr>
+      <w:rPr>
+        <w:rFonts w:ascii="Wingdings" w:hAnsi="Wingdings" w:hint="default"/>
+      </w:rPr>
+    </w:lvl>
+    <w:lvl w:ilvl="6" w:tplc="040A0001" w:tentative="1">
+      <w:start w:val="1"/>
+      <w:numFmt w:val="bullet"/>
+      <w:lvlText w:val=""/>
+      <w:lvlJc w:val="left"/>
+      <w:pPr>
+        <w:ind w:left="5040" w:hanging="360"/>
+      </w:pPr>
+      <w:rPr>
+        <w:rFonts w:ascii="Symbol" w:hAnsi="Symbol" w:hint="default"/>
+      </w:rPr>
+    </w:lvl>
+    <w:lvl w:ilvl="7" w:tplc="040A0003" w:tentative="1">
+      <w:start w:val="1"/>
+      <w:numFmt w:val="bullet"/>
+      <w:lvlText w:val="o"/>
+      <w:lvlJc w:val="left"/>
+      <w:pPr>
+        <w:ind w:left="5760" w:hanging="360"/>
+      </w:pPr>
+      <w:rPr>
+        <w:rFonts w:ascii="Courier New" w:hAnsi="Courier New" w:cs="Courier New" w:hint="default"/>
+      </w:rPr>
+    </w:lvl>
+    <w:lvl w:ilvl="8" w:tplc="040A0005" w:tentative="1">
+      <w:start w:val="1"/>
+      <w:numFmt w:val="bullet"/>
+      <w:lvlText w:val=""/>
+      <w:lvlJc w:val="left"/>
+      <w:pPr>
+        <w:ind w:left="6480" w:hanging="360"/>
+      </w:pPr>
+      <w:rPr>
+        <w:rFonts w:ascii="Wingdings" w:hAnsi="Wingdings" w:hint="default"/>
+      </w:rPr>
+    </w:lvl>
+  </w:abstractNum>
+  <w:abstractNum w:abstractNumId="3" w15:restartNumberingAfterBreak="0">
     <w:nsid w:val="6F5B437B"/>
     <w:multiLevelType w:val="hybridMultilevel"/>
     <w:tmpl w:val="FB885DCA"/>
@@ -1170,10 +1323,13 @@
     <w:abstractNumId w:val="1"/>
   </w:num>
   <w:num w:numId="2">
-    <w:abstractNumId w:val="2"/>
+    <w:abstractNumId w:val="3"/>
   </w:num>
   <w:num w:numId="3">
     <w:abstractNumId w:val="0"/>
+  </w:num>
+  <w:num w:numId="4">
+    <w:abstractNumId w:val="2"/>
   </w:num>
 </w:numbering>
 </file>

</xml_diff>

<commit_message>
seccion 17 curso de angular terminado
</commit_message>
<xml_diff>
--- a/ANGULAR/Curso_de_Angular.docx
+++ b/ANGULAR/Curso_de_Angular.docx
@@ -47,14 +47,27 @@
           <w:numId w:val="1"/>
         </w:numPr>
       </w:pPr>
-      <w:r>
-        <w:t xml:space="preserve">Node JS: </w:t>
-      </w:r>
+      <w:proofErr w:type="spellStart"/>
+      <w:r>
+        <w:t>Node</w:t>
+      </w:r>
+      <w:proofErr w:type="spellEnd"/>
+      <w:r>
+        <w:t xml:space="preserve"> JS: </w:t>
+      </w:r>
+      <w:proofErr w:type="spellStart"/>
       <w:r>
         <w:rPr>
           <w:highlight w:val="yellow"/>
         </w:rPr>
-        <w:t>node -v</w:t>
+        <w:t>node</w:t>
+      </w:r>
+      <w:proofErr w:type="spellEnd"/>
+      <w:r>
+        <w:rPr>
+          <w:highlight w:val="yellow"/>
+        </w:rPr>
+        <w:t xml:space="preserve"> -v</w:t>
       </w:r>
     </w:p>
     <w:p>
@@ -79,12 +92,21 @@
         </w:rPr>
         <w:t xml:space="preserve">TypeScript: </w:t>
       </w:r>
+      <w:proofErr w:type="spellStart"/>
       <w:r>
         <w:rPr>
           <w:highlight w:val="yellow"/>
           <w:lang w:val="en-US"/>
         </w:rPr>
-        <w:t xml:space="preserve">tsc </w:t>
+        <w:t>tsc</w:t>
+      </w:r>
+      <w:proofErr w:type="spellEnd"/>
+      <w:r>
+        <w:rPr>
+          <w:highlight w:val="yellow"/>
+          <w:lang w:val="en-US"/>
+        </w:rPr>
+        <w:t xml:space="preserve"> </w:t>
       </w:r>
       <w:r>
         <w:rPr>
@@ -148,8 +170,21 @@
           <w:numId w:val="1"/>
         </w:numPr>
       </w:pPr>
-      <w:r>
-        <w:t xml:space="preserve">Ionic: ionic </w:t>
+      <w:proofErr w:type="spellStart"/>
+      <w:r>
+        <w:t>Ionic</w:t>
+      </w:r>
+      <w:proofErr w:type="spellEnd"/>
+      <w:r>
+        <w:t xml:space="preserve">: </w:t>
+      </w:r>
+      <w:proofErr w:type="spellStart"/>
+      <w:r>
+        <w:t>ionic</w:t>
+      </w:r>
+      <w:proofErr w:type="spellEnd"/>
+      <w:r>
+        <w:t xml:space="preserve"> </w:t>
       </w:r>
       <w:r>
         <w:rPr>
@@ -168,7 +203,15 @@
         </w:numPr>
       </w:pPr>
       <w:r>
-        <w:t xml:space="preserve">NPM: npm </w:t>
+        <w:t xml:space="preserve">NPM: </w:t>
+      </w:r>
+      <w:proofErr w:type="spellStart"/>
+      <w:r>
+        <w:t>npm</w:t>
+      </w:r>
+      <w:proofErr w:type="spellEnd"/>
+      <w:r>
+        <w:t xml:space="preserve"> </w:t>
       </w:r>
       <w:r>
         <w:rPr>
@@ -176,12 +219,14 @@
         </w:rPr>
         <w:t>--</w:t>
       </w:r>
+      <w:proofErr w:type="spellStart"/>
       <w:r>
         <w:rPr>
           <w:highlight w:val="yellow"/>
         </w:rPr>
         <w:t>version</w:t>
       </w:r>
+      <w:proofErr w:type="spellEnd"/>
       <w:r>
         <w:t> </w:t>
       </w:r>
@@ -202,30 +247,79 @@
     </w:p>
     <w:p/>
     <w:p>
-      <w:r>
-        <w:rPr>
-          <w:highlight w:val="green"/>
-        </w:rPr>
-        <w:t>npm install</w:t>
-      </w:r>
-      <w:r>
-        <w:t xml:space="preserve"> -&gt; instala todas las dependencias que el proyecto necesita para funcionar en NodeJS.</w:t>
+      <w:proofErr w:type="spellStart"/>
+      <w:r>
+        <w:rPr>
+          <w:highlight w:val="green"/>
+        </w:rPr>
+        <w:t>npm</w:t>
+      </w:r>
+      <w:proofErr w:type="spellEnd"/>
+      <w:r>
+        <w:rPr>
+          <w:highlight w:val="green"/>
+        </w:rPr>
+        <w:t xml:space="preserve"> </w:t>
+      </w:r>
+      <w:proofErr w:type="spellStart"/>
+      <w:r>
+        <w:rPr>
+          <w:highlight w:val="green"/>
+        </w:rPr>
+        <w:t>install</w:t>
+      </w:r>
+      <w:proofErr w:type="spellEnd"/>
+      <w:r>
+        <w:t xml:space="preserve"> -&gt; instala todas las dependencias que el proyecto necesita para funcionar en </w:t>
+      </w:r>
+      <w:proofErr w:type="spellStart"/>
+      <w:r>
+        <w:t>NodeJS</w:t>
+      </w:r>
+      <w:proofErr w:type="spellEnd"/>
+      <w:r>
+        <w:t>.</w:t>
       </w:r>
     </w:p>
     <w:p/>
     <w:p>
-      <w:r>
-        <w:rPr>
-          <w:highlight w:val="green"/>
-        </w:rPr>
-        <w:t>npm start</w:t>
-      </w:r>
+      <w:proofErr w:type="spellStart"/>
+      <w:r>
+        <w:rPr>
+          <w:highlight w:val="green"/>
+        </w:rPr>
+        <w:t>npm</w:t>
+      </w:r>
+      <w:proofErr w:type="spellEnd"/>
+      <w:r>
+        <w:rPr>
+          <w:highlight w:val="green"/>
+        </w:rPr>
+        <w:t xml:space="preserve"> </w:t>
+      </w:r>
+      <w:proofErr w:type="spellStart"/>
+      <w:r>
+        <w:rPr>
+          <w:highlight w:val="green"/>
+        </w:rPr>
+        <w:t>start</w:t>
+      </w:r>
+      <w:proofErr w:type="spellEnd"/>
       <w:r>
         <w:t xml:space="preserve"> -&gt; levanta </w:t>
       </w:r>
       <w:r>
-        <w:t xml:space="preserve">nuestro webpack-server  -&gt; servidor para ejecutar </w:t>
-      </w:r>
+        <w:t xml:space="preserve">nuestro </w:t>
+      </w:r>
+      <w:proofErr w:type="spellStart"/>
+      <w:r>
+        <w:t>webpack</w:t>
+      </w:r>
+      <w:proofErr w:type="spellEnd"/>
+      <w:r>
+        <w:t xml:space="preserve">-server  -&gt; servidor para ejecutar </w:t>
+      </w:r>
+      <w:proofErr w:type="spellStart"/>
       <w:r>
         <w:t>N</w:t>
       </w:r>
@@ -233,7 +327,11 @@
         <w:t>ode</w:t>
       </w:r>
       <w:r>
-        <w:t>JS.</w:t>
+        <w:t>JS</w:t>
+      </w:r>
+      <w:proofErr w:type="spellEnd"/>
+      <w:r>
+        <w:t>.</w:t>
       </w:r>
     </w:p>
     <w:p/>
@@ -251,8 +349,17 @@
         <w:t xml:space="preserve"> </w:t>
       </w:r>
       <w:r>
-        <w:t xml:space="preserve">nuestro webpack-server  -&gt; servidor para ejecutar </w:t>
-      </w:r>
+        <w:t xml:space="preserve">nuestro </w:t>
+      </w:r>
+      <w:proofErr w:type="spellStart"/>
+      <w:r>
+        <w:t>webpack</w:t>
+      </w:r>
+      <w:proofErr w:type="spellEnd"/>
+      <w:r>
+        <w:t xml:space="preserve">-server  -&gt; servidor para ejecutar </w:t>
+      </w:r>
+      <w:proofErr w:type="spellStart"/>
       <w:r>
         <w:t>N</w:t>
       </w:r>
@@ -260,7 +367,11 @@
         <w:t>ode</w:t>
       </w:r>
       <w:r>
-        <w:t>JS.</w:t>
+        <w:t>JS</w:t>
+      </w:r>
+      <w:proofErr w:type="spellEnd"/>
+      <w:r>
+        <w:t>.</w:t>
       </w:r>
     </w:p>
     <w:p/>
@@ -268,9 +379,11 @@
       <w:pPr>
         <w:pStyle w:val="Ttulo1"/>
       </w:pPr>
+      <w:proofErr w:type="spellStart"/>
       <w:r>
         <w:t>TypeScript</w:t>
       </w:r>
+      <w:proofErr w:type="spellEnd"/>
     </w:p>
     <w:p/>
     <w:p>
@@ -399,6 +512,7 @@
           <w:lang w:val="en-US"/>
         </w:rPr>
       </w:pPr>
+      <w:proofErr w:type="spellStart"/>
       <w:r>
         <w:rPr>
           <w:rFonts w:ascii="Consolas" w:hAnsi="Consolas" w:cs="Consolas"/>
@@ -408,21 +522,9 @@
           <w:shd w:val="clear" w:color="auto" w:fill="FFFFFF"/>
           <w:lang w:val="en-US"/>
         </w:rPr>
-        <w:t xml:space="preserve">Sudo npm uninstall -g @angular/cli: </w:t>
-      </w:r>
-      <w:r>
-        <w:rPr>
-          <w:lang w:val="en-US"/>
-        </w:rPr>
-        <w:t>uninstall angular</w:t>
-      </w:r>
-    </w:p>
-    <w:p>
-      <w:pPr>
-        <w:rPr>
-          <w:lang w:val="en-US"/>
-        </w:rPr>
-      </w:pPr>
+        <w:t>Sudo</w:t>
+      </w:r>
+      <w:proofErr w:type="spellEnd"/>
       <w:r>
         <w:rPr>
           <w:rFonts w:ascii="Consolas" w:hAnsi="Consolas" w:cs="Consolas"/>
@@ -432,8 +534,9 @@
           <w:shd w:val="clear" w:color="auto" w:fill="FFFFFF"/>
           <w:lang w:val="en-US"/>
         </w:rPr>
-        <w:t xml:space="preserve">Sudo </w:t>
-      </w:r>
+        <w:t xml:space="preserve"> </w:t>
+      </w:r>
+      <w:proofErr w:type="spellStart"/>
       <w:r>
         <w:rPr>
           <w:rFonts w:ascii="Consolas" w:hAnsi="Consolas" w:cs="Consolas"/>
@@ -443,8 +546,9 @@
           <w:shd w:val="clear" w:color="auto" w:fill="FFFFFF"/>
           <w:lang w:val="en-US"/>
         </w:rPr>
-        <w:t>npm install -g @angular/cli@latest</w:t>
-      </w:r>
+        <w:t>npm</w:t>
+      </w:r>
+      <w:proofErr w:type="spellEnd"/>
       <w:r>
         <w:rPr>
           <w:rFonts w:ascii="Consolas" w:hAnsi="Consolas" w:cs="Consolas"/>
@@ -454,14 +558,22 @@
           <w:shd w:val="clear" w:color="auto" w:fill="FFFFFF"/>
           <w:lang w:val="en-US"/>
         </w:rPr>
-        <w:t xml:space="preserve">: </w:t>
-      </w:r>
-      <w:r>
-        <w:rPr>
-          <w:lang w:val="en-US"/>
-        </w:rPr>
-        <w:t>installer angular</w:t>
-      </w:r>
+        <w:t xml:space="preserve"> uninstall -g @angular/cli: </w:t>
+      </w:r>
+      <w:r>
+        <w:rPr>
+          <w:lang w:val="en-US"/>
+        </w:rPr>
+        <w:t>uninstall angular</w:t>
+      </w:r>
+    </w:p>
+    <w:p>
+      <w:pPr>
+        <w:rPr>
+          <w:lang w:val="en-US"/>
+        </w:rPr>
+      </w:pPr>
+      <w:proofErr w:type="spellStart"/>
       <w:r>
         <w:rPr>
           <w:rFonts w:ascii="Consolas" w:hAnsi="Consolas" w:cs="Consolas"/>
@@ -471,6 +583,70 @@
           <w:shd w:val="clear" w:color="auto" w:fill="FFFFFF"/>
           <w:lang w:val="en-US"/>
         </w:rPr>
+        <w:t>Sudo</w:t>
+      </w:r>
+      <w:proofErr w:type="spellEnd"/>
+      <w:r>
+        <w:rPr>
+          <w:rFonts w:ascii="Consolas" w:hAnsi="Consolas" w:cs="Consolas"/>
+          <w:color w:val="B35A1B"/>
+          <w:sz w:val="18"/>
+          <w:szCs w:val="18"/>
+          <w:shd w:val="clear" w:color="auto" w:fill="FFFFFF"/>
+          <w:lang w:val="en-US"/>
+        </w:rPr>
+        <w:t xml:space="preserve"> </w:t>
+      </w:r>
+      <w:proofErr w:type="spellStart"/>
+      <w:r>
+        <w:rPr>
+          <w:rFonts w:ascii="Consolas" w:hAnsi="Consolas" w:cs="Consolas"/>
+          <w:color w:val="B35A1B"/>
+          <w:sz w:val="18"/>
+          <w:szCs w:val="18"/>
+          <w:shd w:val="clear" w:color="auto" w:fill="FFFFFF"/>
+          <w:lang w:val="en-US"/>
+        </w:rPr>
+        <w:t>npm</w:t>
+      </w:r>
+      <w:proofErr w:type="spellEnd"/>
+      <w:r>
+        <w:rPr>
+          <w:rFonts w:ascii="Consolas" w:hAnsi="Consolas" w:cs="Consolas"/>
+          <w:color w:val="B35A1B"/>
+          <w:sz w:val="18"/>
+          <w:szCs w:val="18"/>
+          <w:shd w:val="clear" w:color="auto" w:fill="FFFFFF"/>
+          <w:lang w:val="en-US"/>
+        </w:rPr>
+        <w:t xml:space="preserve"> install -g @angular/cli@latest</w:t>
+      </w:r>
+      <w:r>
+        <w:rPr>
+          <w:rFonts w:ascii="Consolas" w:hAnsi="Consolas" w:cs="Consolas"/>
+          <w:color w:val="B35A1B"/>
+          <w:sz w:val="18"/>
+          <w:szCs w:val="18"/>
+          <w:shd w:val="clear" w:color="auto" w:fill="FFFFFF"/>
+          <w:lang w:val="en-US"/>
+        </w:rPr>
+        <w:t xml:space="preserve">: </w:t>
+      </w:r>
+      <w:r>
+        <w:rPr>
+          <w:lang w:val="en-US"/>
+        </w:rPr>
+        <w:t>installer angular</w:t>
+      </w:r>
+      <w:r>
+        <w:rPr>
+          <w:rFonts w:ascii="Consolas" w:hAnsi="Consolas" w:cs="Consolas"/>
+          <w:color w:val="B35A1B"/>
+          <w:sz w:val="18"/>
+          <w:szCs w:val="18"/>
+          <w:shd w:val="clear" w:color="auto" w:fill="FFFFFF"/>
+          <w:lang w:val="en-US"/>
+        </w:rPr>
         <w:t xml:space="preserve"> </w:t>
       </w:r>
     </w:p>
@@ -525,11 +701,19 @@
       <w:r>
         <w:t>Ejecutamos el comando -</w:t>
       </w:r>
-      <w:r>
-        <w:rPr>
-          <w:highlight w:val="green"/>
-        </w:rPr>
-        <w:t>ng new “nombre del proyecto”</w:t>
+      <w:proofErr w:type="spellStart"/>
+      <w:r>
+        <w:rPr>
+          <w:highlight w:val="green"/>
+        </w:rPr>
+        <w:t>ng</w:t>
+      </w:r>
+      <w:proofErr w:type="spellEnd"/>
+      <w:r>
+        <w:rPr>
+          <w:highlight w:val="green"/>
+        </w:rPr>
+        <w:t xml:space="preserve"> new “nombre del proyecto”</w:t>
       </w:r>
     </w:p>
     <w:p>
@@ -580,7 +764,15 @@
         </w:numPr>
       </w:pPr>
       <w:r>
-        <w:t xml:space="preserve">Elegimos el tipo de styles a manejar. </w:t>
+        <w:t xml:space="preserve">Elegimos el tipo de </w:t>
+      </w:r>
+      <w:proofErr w:type="spellStart"/>
+      <w:r>
+        <w:t>styles</w:t>
+      </w:r>
+      <w:proofErr w:type="spellEnd"/>
+      <w:r>
+        <w:t xml:space="preserve"> a manejar. </w:t>
       </w:r>
     </w:p>
     <w:p>
@@ -610,11 +802,33 @@
     </w:p>
     <w:p/>
     <w:p>
-      <w:r>
-        <w:rPr>
-          <w:highlight w:val="green"/>
-        </w:rPr>
-        <w:t xml:space="preserve">ng serve </w:t>
+      <w:proofErr w:type="spellStart"/>
+      <w:r>
+        <w:rPr>
+          <w:highlight w:val="green"/>
+        </w:rPr>
+        <w:t>ng</w:t>
+      </w:r>
+      <w:proofErr w:type="spellEnd"/>
+      <w:r>
+        <w:rPr>
+          <w:highlight w:val="green"/>
+        </w:rPr>
+        <w:t xml:space="preserve"> </w:t>
+      </w:r>
+      <w:proofErr w:type="spellStart"/>
+      <w:r>
+        <w:rPr>
+          <w:highlight w:val="green"/>
+        </w:rPr>
+        <w:t>serve</w:t>
+      </w:r>
+      <w:proofErr w:type="spellEnd"/>
+      <w:r>
+        <w:rPr>
+          <w:highlight w:val="green"/>
+        </w:rPr>
+        <w:t xml:space="preserve"> </w:t>
       </w:r>
       <w:r>
         <w:rPr>
@@ -640,11 +854,19 @@
     </w:p>
     <w:p/>
     <w:p>
-      <w:r>
-        <w:rPr>
-          <w:highlight w:val="green"/>
-        </w:rPr>
-        <w:t>ng g m ‘nombre del modulo’</w:t>
+      <w:proofErr w:type="spellStart"/>
+      <w:r>
+        <w:rPr>
+          <w:highlight w:val="green"/>
+        </w:rPr>
+        <w:t>ng</w:t>
+      </w:r>
+      <w:proofErr w:type="spellEnd"/>
+      <w:r>
+        <w:rPr>
+          <w:highlight w:val="green"/>
+        </w:rPr>
+        <w:t xml:space="preserve"> g m ‘nombre del modulo’</w:t>
       </w:r>
       <w:r>
         <w:t xml:space="preserve"> : Genera un modulo en la carpeta app</w:t>
@@ -652,11 +874,19 @@
     </w:p>
     <w:p/>
     <w:p>
-      <w:r>
-        <w:rPr>
-          <w:highlight w:val="green"/>
-        </w:rPr>
-        <w:t>ng g c ‘</w:t>
+      <w:proofErr w:type="spellStart"/>
+      <w:r>
+        <w:rPr>
+          <w:highlight w:val="green"/>
+        </w:rPr>
+        <w:t>ng</w:t>
+      </w:r>
+      <w:proofErr w:type="spellEnd"/>
+      <w:r>
+        <w:rPr>
+          <w:highlight w:val="green"/>
+        </w:rPr>
+        <w:t xml:space="preserve"> g c ‘</w:t>
       </w:r>
       <w:r>
         <w:rPr>
@@ -680,7 +910,21 @@
         <w:rPr>
           <w:highlight w:val="green"/>
         </w:rPr>
-        <w:t>’ ‘path’</w:t>
+        <w:t>’ ‘</w:t>
+      </w:r>
+      <w:proofErr w:type="spellStart"/>
+      <w:r>
+        <w:rPr>
+          <w:highlight w:val="green"/>
+        </w:rPr>
+        <w:t>path</w:t>
+      </w:r>
+      <w:proofErr w:type="spellEnd"/>
+      <w:r>
+        <w:rPr>
+          <w:highlight w:val="green"/>
+        </w:rPr>
+        <w:t>’</w:t>
       </w:r>
       <w:r>
         <w:t xml:space="preserve"> : </w:t>
@@ -697,11 +941,19 @@
     </w:p>
     <w:p/>
     <w:p>
-      <w:r>
-        <w:rPr>
-          <w:highlight w:val="green"/>
-        </w:rPr>
-        <w:t xml:space="preserve">ng g </w:t>
+      <w:proofErr w:type="spellStart"/>
+      <w:r>
+        <w:rPr>
+          <w:highlight w:val="green"/>
+        </w:rPr>
+        <w:t>ng</w:t>
+      </w:r>
+      <w:proofErr w:type="spellEnd"/>
+      <w:r>
+        <w:rPr>
+          <w:highlight w:val="green"/>
+        </w:rPr>
+        <w:t xml:space="preserve"> g </w:t>
       </w:r>
       <w:r>
         <w:rPr>
@@ -731,13 +983,27 @@
         <w:rPr>
           <w:highlight w:val="green"/>
         </w:rPr>
-        <w:t xml:space="preserve"> del servicio</w:t>
-      </w:r>
-      <w:r>
-        <w:rPr>
-          <w:highlight w:val="green"/>
-        </w:rPr>
-        <w:t>‘path’</w:t>
+        <w:t xml:space="preserve"> del </w:t>
+      </w:r>
+      <w:proofErr w:type="spellStart"/>
+      <w:r>
+        <w:rPr>
+          <w:highlight w:val="green"/>
+        </w:rPr>
+        <w:t>servicio</w:t>
+      </w:r>
+      <w:r>
+        <w:rPr>
+          <w:highlight w:val="green"/>
+        </w:rPr>
+        <w:t>‘path</w:t>
+      </w:r>
+      <w:proofErr w:type="spellEnd"/>
+      <w:r>
+        <w:rPr>
+          <w:highlight w:val="green"/>
+        </w:rPr>
+        <w:t>’</w:t>
       </w:r>
       <w:r>
         <w:t xml:space="preserve"> : Generar un </w:t>
@@ -774,7 +1040,20 @@
         <w:rPr>
           <w:highlight w:val="green"/>
         </w:rPr>
-        <w:t>-skip</w:t>
+        <w:t>-</w:t>
+      </w:r>
+      <w:r>
+        <w:rPr>
+          <w:highlight w:val="green"/>
+        </w:rPr>
+        <w:t>-</w:t>
+      </w:r>
+      <w:proofErr w:type="spellStart"/>
+      <w:r>
+        <w:rPr>
+          <w:highlight w:val="green"/>
+        </w:rPr>
+        <w:t>skip</w:t>
       </w:r>
       <w:r>
         <w:rPr>
@@ -788,9 +1067,15 @@
         </w:rPr>
         <w:t>ests</w:t>
       </w:r>
-      <w:r>
-        <w:t>: Decimos que no genere el archivo de testing</w:t>
-      </w:r>
+      <w:proofErr w:type="spellEnd"/>
+      <w:r>
+        <w:t xml:space="preserve">: Decimos que no genere el archivo de </w:t>
+      </w:r>
+      <w:proofErr w:type="spellStart"/>
+      <w:r>
+        <w:t>testing</w:t>
+      </w:r>
+      <w:proofErr w:type="spellEnd"/>
     </w:p>
     <w:p/>
     <w:p>
@@ -805,11 +1090,24 @@
         <w:rPr>
           <w:highlight w:val="green"/>
         </w:rPr>
-        <w:t>-is</w:t>
-      </w:r>
-      <w:r>
-        <w:t>: decimos que no genere el archivo de styles</w:t>
-      </w:r>
+        <w:t>-</w:t>
+      </w:r>
+      <w:proofErr w:type="spellStart"/>
+      <w:r>
+        <w:rPr>
+          <w:highlight w:val="green"/>
+        </w:rPr>
+        <w:t>is</w:t>
+      </w:r>
+      <w:proofErr w:type="spellEnd"/>
+      <w:r>
+        <w:t xml:space="preserve">: decimos que no genere el archivo de </w:t>
+      </w:r>
+      <w:proofErr w:type="spellStart"/>
+      <w:r>
+        <w:t>styles</w:t>
+      </w:r>
+      <w:proofErr w:type="spellEnd"/>
     </w:p>
     <w:p>
       <w:pPr>
@@ -826,11 +1124,33 @@
     </w:p>
     <w:p/>
     <w:p>
-      <w:r>
-        <w:rPr>
-          <w:highlight w:val="green"/>
-        </w:rPr>
-        <w:t xml:space="preserve">ng build </w:t>
+      <w:proofErr w:type="spellStart"/>
+      <w:r>
+        <w:rPr>
+          <w:highlight w:val="green"/>
+        </w:rPr>
+        <w:t>ng</w:t>
+      </w:r>
+      <w:proofErr w:type="spellEnd"/>
+      <w:r>
+        <w:rPr>
+          <w:highlight w:val="green"/>
+        </w:rPr>
+        <w:t xml:space="preserve"> </w:t>
+      </w:r>
+      <w:proofErr w:type="spellStart"/>
+      <w:r>
+        <w:rPr>
+          <w:highlight w:val="green"/>
+        </w:rPr>
+        <w:t>build</w:t>
+      </w:r>
+      <w:proofErr w:type="spellEnd"/>
+      <w:r>
+        <w:rPr>
+          <w:highlight w:val="green"/>
+        </w:rPr>
+        <w:t xml:space="preserve"> </w:t>
       </w:r>
       <w:r>
         <w:rPr>
@@ -838,17 +1158,27 @@
         </w:rPr>
         <w:t>--</w:t>
       </w:r>
+      <w:proofErr w:type="spellStart"/>
       <w:r>
         <w:rPr>
           <w:highlight w:val="green"/>
         </w:rPr>
         <w:t>prod</w:t>
       </w:r>
+      <w:proofErr w:type="spellEnd"/>
       <w:r>
         <w:t xml:space="preserve"> : Nos genera la </w:t>
       </w:r>
       <w:r>
-        <w:t>versión de producion para subir al hosting</w:t>
+        <w:t xml:space="preserve">versión de </w:t>
+      </w:r>
+      <w:proofErr w:type="spellStart"/>
+      <w:r>
+        <w:t>producion</w:t>
+      </w:r>
+      <w:proofErr w:type="spellEnd"/>
+      <w:r>
+        <w:t xml:space="preserve"> para subir al hosting</w:t>
       </w:r>
     </w:p>
     <w:p/>

</xml_diff>

<commit_message>
comienzo y amedias de la seccion 25 del curso de angular edicion 2021
</commit_message>
<xml_diff>
--- a/ANGULAR/Curso_de_Angular.docx
+++ b/ANGULAR/Curso_de_Angular.docx
@@ -1,6 +1,6 @@
 
 <file path=word/document.xml><?xml version="1.0" encoding="utf-8"?>
-<w:document xmlns:wpc="http://schemas.microsoft.com/office/word/2010/wordprocessingCanvas" xmlns:cx="http://schemas.microsoft.com/office/drawing/2014/chartex" xmlns:cx1="http://schemas.microsoft.com/office/drawing/2015/9/8/chartex" xmlns:cx2="http://schemas.microsoft.com/office/drawing/2015/10/21/chartex" xmlns:cx3="http://schemas.microsoft.com/office/drawing/2016/5/9/chartex" xmlns:cx4="http://schemas.microsoft.com/office/drawing/2016/5/10/chartex" xmlns:cx5="http://schemas.microsoft.com/office/drawing/2016/5/11/chartex" xmlns:cx6="http://schemas.microsoft.com/office/drawing/2016/5/12/chartex" xmlns:cx7="http://schemas.microsoft.com/office/drawing/2016/5/13/chartex" xmlns:cx8="http://schemas.microsoft.com/office/drawing/2016/5/14/chartex" xmlns:mc="http://schemas.openxmlformats.org/markup-compatibility/2006" xmlns:aink="http://schemas.microsoft.com/office/drawing/2016/ink" xmlns:am3d="http://schemas.microsoft.com/office/drawing/2017/model3d" xmlns:o="urn:schemas-microsoft-com:office:office" xmlns:r="http://schemas.openxmlformats.org/officeDocument/2006/relationships" xmlns:m="http://schemas.openxmlformats.org/officeDocument/2006/math" xmlns:v="urn:schemas-microsoft-com:vml" xmlns:wp14="http://schemas.microsoft.com/office/word/2010/wordprocessingDrawing" xmlns:wp="http://schemas.openxmlformats.org/drawingml/2006/wordprocessingDrawing" xmlns:w10="urn:schemas-microsoft-com:office:word" xmlns:w="http://schemas.openxmlformats.org/wordprocessingml/2006/main" xmlns:w14="http://schemas.microsoft.com/office/word/2010/wordml" xmlns:w15="http://schemas.microsoft.com/office/word/2012/wordml" xmlns:w16cex="http://schemas.microsoft.com/office/word/2018/wordml/cex" xmlns:w16cid="http://schemas.microsoft.com/office/word/2016/wordml/cid" xmlns:w16="http://schemas.microsoft.com/office/word/2018/wordml" xmlns:w16se="http://schemas.microsoft.com/office/word/2015/wordml/symex" xmlns:wpg="http://schemas.microsoft.com/office/word/2010/wordprocessingGroup" xmlns:wpi="http://schemas.microsoft.com/office/word/2010/wordprocessingInk" xmlns:wne="http://schemas.microsoft.com/office/word/2006/wordml" xmlns:wps="http://schemas.microsoft.com/office/word/2010/wordprocessingShape" mc:Ignorable="w14 w15 w16se w16cid w16 w16cex wp14">
+<w:document xmlns:wpc="http://schemas.microsoft.com/office/word/2010/wordprocessingCanvas" xmlns:cx="http://schemas.microsoft.com/office/drawing/2014/chartex" xmlns:cx1="http://schemas.microsoft.com/office/drawing/2015/9/8/chartex" xmlns:cx2="http://schemas.microsoft.com/office/drawing/2015/10/21/chartex" xmlns:cx3="http://schemas.microsoft.com/office/drawing/2016/5/9/chartex" xmlns:cx4="http://schemas.microsoft.com/office/drawing/2016/5/10/chartex" xmlns:cx5="http://schemas.microsoft.com/office/drawing/2016/5/11/chartex" xmlns:cx6="http://schemas.microsoft.com/office/drawing/2016/5/12/chartex" xmlns:cx7="http://schemas.microsoft.com/office/drawing/2016/5/13/chartex" xmlns:cx8="http://schemas.microsoft.com/office/drawing/2016/5/14/chartex" xmlns:mc="http://schemas.openxmlformats.org/markup-compatibility/2006" xmlns:aink="http://schemas.microsoft.com/office/drawing/2016/ink" xmlns:am3d="http://schemas.microsoft.com/office/drawing/2017/model3d" xmlns:o="urn:schemas-microsoft-com:office:office" xmlns:r="http://schemas.openxmlformats.org/officeDocument/2006/relationships" xmlns:m="http://schemas.openxmlformats.org/officeDocument/2006/math" xmlns:v="urn:schemas-microsoft-com:vml" xmlns:wp14="http://schemas.microsoft.com/office/word/2010/wordprocessingDrawing" xmlns:wp="http://schemas.openxmlformats.org/drawingml/2006/wordprocessingDrawing" xmlns:w10="urn:schemas-microsoft-com:office:word" xmlns:w="http://schemas.openxmlformats.org/wordprocessingml/2006/main" xmlns:w14="http://schemas.microsoft.com/office/word/2010/wordml" xmlns:w15="http://schemas.microsoft.com/office/word/2012/wordml" xmlns:w16cex="http://schemas.microsoft.com/office/word/2018/wordml/cex" xmlns:w16cid="http://schemas.microsoft.com/office/word/2016/wordml/cid" xmlns:w16="http://schemas.microsoft.com/office/word/2018/wordml" xmlns:w16sdtdh="http://schemas.microsoft.com/office/word/2020/wordml/sdtdatahash" xmlns:w16se="http://schemas.microsoft.com/office/word/2015/wordml/symex" xmlns:wpg="http://schemas.microsoft.com/office/word/2010/wordprocessingGroup" xmlns:wpi="http://schemas.microsoft.com/office/word/2010/wordprocessingInk" xmlns:wne="http://schemas.microsoft.com/office/word/2006/wordml" xmlns:wps="http://schemas.microsoft.com/office/word/2010/wordprocessingShape" mc:Ignorable="w14 w15 w16se w16cid w16 w16cex w16sdtdh wp14">
   <w:body>
     <w:p>
       <w:pPr>
@@ -47,27 +47,14 @@
           <w:numId w:val="1"/>
         </w:numPr>
       </w:pPr>
-      <w:proofErr w:type="spellStart"/>
-      <w:r>
-        <w:t>Node</w:t>
-      </w:r>
-      <w:proofErr w:type="spellEnd"/>
-      <w:r>
-        <w:t xml:space="preserve"> JS: </w:t>
-      </w:r>
-      <w:proofErr w:type="spellStart"/>
+      <w:r>
+        <w:t xml:space="preserve">Node JS: </w:t>
+      </w:r>
       <w:r>
         <w:rPr>
           <w:highlight w:val="yellow"/>
         </w:rPr>
-        <w:t>node</w:t>
-      </w:r>
-      <w:proofErr w:type="spellEnd"/>
-      <w:r>
-        <w:rPr>
-          <w:highlight w:val="yellow"/>
-        </w:rPr>
-        <w:t xml:space="preserve"> -v</w:t>
+        <w:t>node -v</w:t>
       </w:r>
     </w:p>
     <w:p>
@@ -92,21 +79,12 @@
         </w:rPr>
         <w:t xml:space="preserve">TypeScript: </w:t>
       </w:r>
-      <w:proofErr w:type="spellStart"/>
       <w:r>
         <w:rPr>
           <w:highlight w:val="yellow"/>
           <w:lang w:val="en-US"/>
         </w:rPr>
-        <w:t>tsc</w:t>
-      </w:r>
-      <w:proofErr w:type="spellEnd"/>
-      <w:r>
-        <w:rPr>
-          <w:highlight w:val="yellow"/>
-          <w:lang w:val="en-US"/>
-        </w:rPr>
-        <w:t xml:space="preserve"> </w:t>
+        <w:t xml:space="preserve">tsc </w:t>
       </w:r>
       <w:r>
         <w:rPr>
@@ -170,21 +148,8 @@
           <w:numId w:val="1"/>
         </w:numPr>
       </w:pPr>
-      <w:proofErr w:type="spellStart"/>
-      <w:r>
-        <w:t>Ionic</w:t>
-      </w:r>
-      <w:proofErr w:type="spellEnd"/>
-      <w:r>
-        <w:t xml:space="preserve">: </w:t>
-      </w:r>
-      <w:proofErr w:type="spellStart"/>
-      <w:r>
-        <w:t>ionic</w:t>
-      </w:r>
-      <w:proofErr w:type="spellEnd"/>
-      <w:r>
-        <w:t xml:space="preserve"> </w:t>
+      <w:r>
+        <w:t xml:space="preserve">Ionic: ionic </w:t>
       </w:r>
       <w:r>
         <w:rPr>
@@ -203,38 +168,100 @@
         </w:numPr>
       </w:pPr>
       <w:r>
-        <w:t xml:space="preserve">NPM: </w:t>
-      </w:r>
-      <w:proofErr w:type="spellStart"/>
-      <w:r>
-        <w:t>npm</w:t>
-      </w:r>
-      <w:proofErr w:type="spellEnd"/>
+        <w:t xml:space="preserve">NPM: npm </w:t>
+      </w:r>
+      <w:r>
+        <w:rPr>
+          <w:highlight w:val="yellow"/>
+        </w:rPr>
+        <w:t>--</w:t>
+      </w:r>
+      <w:r>
+        <w:rPr>
+          <w:highlight w:val="yellow"/>
+        </w:rPr>
+        <w:t>version</w:t>
+      </w:r>
+      <w:r>
+        <w:t> </w:t>
+      </w:r>
+    </w:p>
+    <w:p>
+      <w:pPr>
+        <w:pStyle w:val="Prrafodelista"/>
+      </w:pPr>
+    </w:p>
+    <w:p/>
+    <w:p>
+      <w:pPr>
+        <w:pStyle w:val="Ttulo1"/>
+      </w:pPr>
+      <w:r>
+        <w:t>Comandos NPM</w:t>
+      </w:r>
+    </w:p>
+    <w:p/>
+    <w:p>
+      <w:r>
+        <w:rPr>
+          <w:highlight w:val="green"/>
+        </w:rPr>
+        <w:t>npm install</w:t>
+      </w:r>
+      <w:r>
+        <w:t xml:space="preserve"> -&gt; instala todas las dependencias que el proyecto necesita para funcionar en NodeJS.</w:t>
+      </w:r>
+    </w:p>
+    <w:p/>
+    <w:p>
+      <w:r>
+        <w:rPr>
+          <w:highlight w:val="green"/>
+        </w:rPr>
+        <w:t>npm start</w:t>
+      </w:r>
+      <w:r>
+        <w:t xml:space="preserve"> -&gt; levanta </w:t>
+      </w:r>
+      <w:r>
+        <w:t xml:space="preserve">nuestro webpack-server  -&gt; servidor para ejecutar </w:t>
+      </w:r>
+      <w:r>
+        <w:t>N</w:t>
+      </w:r>
+      <w:r>
+        <w:t>ode</w:t>
+      </w:r>
+      <w:r>
+        <w:t>JS.</w:t>
+      </w:r>
+    </w:p>
+    <w:p/>
+    <w:p>
+      <w:r>
+        <w:rPr>
+          <w:highlight w:val="green"/>
+        </w:rPr>
+        <w:t>CTRL + C</w:t>
+      </w:r>
+      <w:r>
+        <w:t xml:space="preserve"> -&gt;  Baja</w:t>
+      </w:r>
       <w:r>
         <w:t xml:space="preserve"> </w:t>
       </w:r>
       <w:r>
-        <w:rPr>
-          <w:highlight w:val="yellow"/>
-        </w:rPr>
-        <w:t>--</w:t>
-      </w:r>
-      <w:proofErr w:type="spellStart"/>
-      <w:r>
-        <w:rPr>
-          <w:highlight w:val="yellow"/>
-        </w:rPr>
-        <w:t>version</w:t>
-      </w:r>
-      <w:proofErr w:type="spellEnd"/>
-      <w:r>
-        <w:t> </w:t>
-      </w:r>
-    </w:p>
-    <w:p>
-      <w:pPr>
-        <w:pStyle w:val="Prrafodelista"/>
-      </w:pPr>
+        <w:t xml:space="preserve">nuestro webpack-server  -&gt; servidor para ejecutar </w:t>
+      </w:r>
+      <w:r>
+        <w:t>N</w:t>
+      </w:r>
+      <w:r>
+        <w:t>ode</w:t>
+      </w:r>
+      <w:r>
+        <w:t>JS.</w:t>
+      </w:r>
     </w:p>
     <w:p/>
     <w:p>
@@ -242,148 +269,8 @@
         <w:pStyle w:val="Ttulo1"/>
       </w:pPr>
       <w:r>
-        <w:t>Comandos NPM</w:t>
-      </w:r>
-    </w:p>
-    <w:p/>
-    <w:p>
-      <w:proofErr w:type="spellStart"/>
-      <w:r>
-        <w:rPr>
-          <w:highlight w:val="green"/>
-        </w:rPr>
-        <w:t>npm</w:t>
-      </w:r>
-      <w:proofErr w:type="spellEnd"/>
-      <w:r>
-        <w:rPr>
-          <w:highlight w:val="green"/>
-        </w:rPr>
-        <w:t xml:space="preserve"> </w:t>
-      </w:r>
-      <w:proofErr w:type="spellStart"/>
-      <w:r>
-        <w:rPr>
-          <w:highlight w:val="green"/>
-        </w:rPr>
-        <w:t>install</w:t>
-      </w:r>
-      <w:proofErr w:type="spellEnd"/>
-      <w:r>
-        <w:t xml:space="preserve"> -&gt; instala todas las dependencias que el proyecto necesita para funcionar en </w:t>
-      </w:r>
-      <w:proofErr w:type="spellStart"/>
-      <w:r>
-        <w:t>NodeJS</w:t>
-      </w:r>
-      <w:proofErr w:type="spellEnd"/>
-      <w:r>
-        <w:t>.</w:t>
-      </w:r>
-    </w:p>
-    <w:p/>
-    <w:p>
-      <w:proofErr w:type="spellStart"/>
-      <w:r>
-        <w:rPr>
-          <w:highlight w:val="green"/>
-        </w:rPr>
-        <w:t>npm</w:t>
-      </w:r>
-      <w:proofErr w:type="spellEnd"/>
-      <w:r>
-        <w:rPr>
-          <w:highlight w:val="green"/>
-        </w:rPr>
-        <w:t xml:space="preserve"> </w:t>
-      </w:r>
-      <w:proofErr w:type="spellStart"/>
-      <w:r>
-        <w:rPr>
-          <w:highlight w:val="green"/>
-        </w:rPr>
-        <w:t>start</w:t>
-      </w:r>
-      <w:proofErr w:type="spellEnd"/>
-      <w:r>
-        <w:t xml:space="preserve"> -&gt; levanta </w:t>
-      </w:r>
-      <w:r>
-        <w:t xml:space="preserve">nuestro </w:t>
-      </w:r>
-      <w:proofErr w:type="spellStart"/>
-      <w:r>
-        <w:t>webpack</w:t>
-      </w:r>
-      <w:proofErr w:type="spellEnd"/>
-      <w:r>
-        <w:t xml:space="preserve">-server  -&gt; servidor para ejecutar </w:t>
-      </w:r>
-      <w:proofErr w:type="spellStart"/>
-      <w:r>
-        <w:t>N</w:t>
-      </w:r>
-      <w:r>
-        <w:t>ode</w:t>
-      </w:r>
-      <w:r>
-        <w:t>JS</w:t>
-      </w:r>
-      <w:proofErr w:type="spellEnd"/>
-      <w:r>
-        <w:t>.</w:t>
-      </w:r>
-    </w:p>
-    <w:p/>
-    <w:p>
-      <w:r>
-        <w:rPr>
-          <w:highlight w:val="green"/>
-        </w:rPr>
-        <w:t>CTRL + C</w:t>
-      </w:r>
-      <w:r>
-        <w:t xml:space="preserve"> -&gt;  Baja</w:t>
-      </w:r>
-      <w:r>
-        <w:t xml:space="preserve"> </w:t>
-      </w:r>
-      <w:r>
-        <w:t xml:space="preserve">nuestro </w:t>
-      </w:r>
-      <w:proofErr w:type="spellStart"/>
-      <w:r>
-        <w:t>webpack</w:t>
-      </w:r>
-      <w:proofErr w:type="spellEnd"/>
-      <w:r>
-        <w:t xml:space="preserve">-server  -&gt; servidor para ejecutar </w:t>
-      </w:r>
-      <w:proofErr w:type="spellStart"/>
-      <w:r>
-        <w:t>N</w:t>
-      </w:r>
-      <w:r>
-        <w:t>ode</w:t>
-      </w:r>
-      <w:r>
-        <w:t>JS</w:t>
-      </w:r>
-      <w:proofErr w:type="spellEnd"/>
-      <w:r>
-        <w:t>.</w:t>
-      </w:r>
-    </w:p>
-    <w:p/>
-    <w:p>
-      <w:pPr>
-        <w:pStyle w:val="Ttulo1"/>
-      </w:pPr>
-      <w:proofErr w:type="spellStart"/>
-      <w:r>
         <w:t>TypeScript</w:t>
       </w:r>
-      <w:proofErr w:type="spellEnd"/>
     </w:p>
     <w:p/>
     <w:p>
@@ -512,7 +399,6 @@
           <w:lang w:val="en-US"/>
         </w:rPr>
       </w:pPr>
-      <w:proofErr w:type="spellStart"/>
       <w:r>
         <w:rPr>
           <w:rFonts w:ascii="Consolas" w:hAnsi="Consolas" w:cs="Consolas"/>
@@ -522,9 +408,21 @@
           <w:shd w:val="clear" w:color="auto" w:fill="FFFFFF"/>
           <w:lang w:val="en-US"/>
         </w:rPr>
-        <w:t>Sudo</w:t>
-      </w:r>
-      <w:proofErr w:type="spellEnd"/>
+        <w:t xml:space="preserve">Sudo npm uninstall -g @angular/cli: </w:t>
+      </w:r>
+      <w:r>
+        <w:rPr>
+          <w:lang w:val="en-US"/>
+        </w:rPr>
+        <w:t>uninstall angular</w:t>
+      </w:r>
+    </w:p>
+    <w:p>
+      <w:pPr>
+        <w:rPr>
+          <w:lang w:val="en-US"/>
+        </w:rPr>
+      </w:pPr>
       <w:r>
         <w:rPr>
           <w:rFonts w:ascii="Consolas" w:hAnsi="Consolas" w:cs="Consolas"/>
@@ -534,9 +432,8 @@
           <w:shd w:val="clear" w:color="auto" w:fill="FFFFFF"/>
           <w:lang w:val="en-US"/>
         </w:rPr>
-        <w:t xml:space="preserve"> </w:t>
-      </w:r>
-      <w:proofErr w:type="spellStart"/>
+        <w:t xml:space="preserve">Sudo </w:t>
+      </w:r>
       <w:r>
         <w:rPr>
           <w:rFonts w:ascii="Consolas" w:hAnsi="Consolas" w:cs="Consolas"/>
@@ -546,9 +443,8 @@
           <w:shd w:val="clear" w:color="auto" w:fill="FFFFFF"/>
           <w:lang w:val="en-US"/>
         </w:rPr>
-        <w:t>npm</w:t>
-      </w:r>
-      <w:proofErr w:type="spellEnd"/>
+        <w:t>npm install -g @angular/cli@latest</w:t>
+      </w:r>
       <w:r>
         <w:rPr>
           <w:rFonts w:ascii="Consolas" w:hAnsi="Consolas" w:cs="Consolas"/>
@@ -558,22 +454,14 @@
           <w:shd w:val="clear" w:color="auto" w:fill="FFFFFF"/>
           <w:lang w:val="en-US"/>
         </w:rPr>
-        <w:t xml:space="preserve"> uninstall -g @angular/cli: </w:t>
-      </w:r>
-      <w:r>
-        <w:rPr>
-          <w:lang w:val="en-US"/>
-        </w:rPr>
-        <w:t>uninstall angular</w:t>
-      </w:r>
-    </w:p>
-    <w:p>
-      <w:pPr>
-        <w:rPr>
-          <w:lang w:val="en-US"/>
-        </w:rPr>
-      </w:pPr>
-      <w:proofErr w:type="spellStart"/>
+        <w:t xml:space="preserve">: </w:t>
+      </w:r>
+      <w:r>
+        <w:rPr>
+          <w:lang w:val="en-US"/>
+        </w:rPr>
+        <w:t>installer angular</w:t>
+      </w:r>
       <w:r>
         <w:rPr>
           <w:rFonts w:ascii="Consolas" w:hAnsi="Consolas" w:cs="Consolas"/>
@@ -583,70 +471,6 @@
           <w:shd w:val="clear" w:color="auto" w:fill="FFFFFF"/>
           <w:lang w:val="en-US"/>
         </w:rPr>
-        <w:t>Sudo</w:t>
-      </w:r>
-      <w:proofErr w:type="spellEnd"/>
-      <w:r>
-        <w:rPr>
-          <w:rFonts w:ascii="Consolas" w:hAnsi="Consolas" w:cs="Consolas"/>
-          <w:color w:val="B35A1B"/>
-          <w:sz w:val="18"/>
-          <w:szCs w:val="18"/>
-          <w:shd w:val="clear" w:color="auto" w:fill="FFFFFF"/>
-          <w:lang w:val="en-US"/>
-        </w:rPr>
-        <w:t xml:space="preserve"> </w:t>
-      </w:r>
-      <w:proofErr w:type="spellStart"/>
-      <w:r>
-        <w:rPr>
-          <w:rFonts w:ascii="Consolas" w:hAnsi="Consolas" w:cs="Consolas"/>
-          <w:color w:val="B35A1B"/>
-          <w:sz w:val="18"/>
-          <w:szCs w:val="18"/>
-          <w:shd w:val="clear" w:color="auto" w:fill="FFFFFF"/>
-          <w:lang w:val="en-US"/>
-        </w:rPr>
-        <w:t>npm</w:t>
-      </w:r>
-      <w:proofErr w:type="spellEnd"/>
-      <w:r>
-        <w:rPr>
-          <w:rFonts w:ascii="Consolas" w:hAnsi="Consolas" w:cs="Consolas"/>
-          <w:color w:val="B35A1B"/>
-          <w:sz w:val="18"/>
-          <w:szCs w:val="18"/>
-          <w:shd w:val="clear" w:color="auto" w:fill="FFFFFF"/>
-          <w:lang w:val="en-US"/>
-        </w:rPr>
-        <w:t xml:space="preserve"> install -g @angular/cli@latest</w:t>
-      </w:r>
-      <w:r>
-        <w:rPr>
-          <w:rFonts w:ascii="Consolas" w:hAnsi="Consolas" w:cs="Consolas"/>
-          <w:color w:val="B35A1B"/>
-          <w:sz w:val="18"/>
-          <w:szCs w:val="18"/>
-          <w:shd w:val="clear" w:color="auto" w:fill="FFFFFF"/>
-          <w:lang w:val="en-US"/>
-        </w:rPr>
-        <w:t xml:space="preserve">: </w:t>
-      </w:r>
-      <w:r>
-        <w:rPr>
-          <w:lang w:val="en-US"/>
-        </w:rPr>
-        <w:t>installer angular</w:t>
-      </w:r>
-      <w:r>
-        <w:rPr>
-          <w:rFonts w:ascii="Consolas" w:hAnsi="Consolas" w:cs="Consolas"/>
-          <w:color w:val="B35A1B"/>
-          <w:sz w:val="18"/>
-          <w:szCs w:val="18"/>
-          <w:shd w:val="clear" w:color="auto" w:fill="FFFFFF"/>
-          <w:lang w:val="en-US"/>
-        </w:rPr>
         <w:t xml:space="preserve"> </w:t>
       </w:r>
     </w:p>
@@ -701,19 +525,11 @@
       <w:r>
         <w:t>Ejecutamos el comando -</w:t>
       </w:r>
-      <w:proofErr w:type="spellStart"/>
-      <w:r>
-        <w:rPr>
-          <w:highlight w:val="green"/>
-        </w:rPr>
-        <w:t>ng</w:t>
-      </w:r>
-      <w:proofErr w:type="spellEnd"/>
-      <w:r>
-        <w:rPr>
-          <w:highlight w:val="green"/>
-        </w:rPr>
-        <w:t xml:space="preserve"> new “nombre del proyecto”</w:t>
+      <w:r>
+        <w:rPr>
+          <w:highlight w:val="green"/>
+        </w:rPr>
+        <w:t>ng new “nombre del proyecto”</w:t>
       </w:r>
     </w:p>
     <w:p>
@@ -764,15 +580,7 @@
         </w:numPr>
       </w:pPr>
       <w:r>
-        <w:t xml:space="preserve">Elegimos el tipo de </w:t>
-      </w:r>
-      <w:proofErr w:type="spellStart"/>
-      <w:r>
-        <w:t>styles</w:t>
-      </w:r>
-      <w:proofErr w:type="spellEnd"/>
-      <w:r>
-        <w:t xml:space="preserve"> a manejar. </w:t>
+        <w:t xml:space="preserve">Elegimos el tipo de styles a manejar. </w:t>
       </w:r>
     </w:p>
     <w:p>
@@ -802,43 +610,21 @@
     </w:p>
     <w:p/>
     <w:p>
-      <w:proofErr w:type="spellStart"/>
-      <w:r>
-        <w:rPr>
-          <w:highlight w:val="green"/>
-        </w:rPr>
-        <w:t>ng</w:t>
-      </w:r>
-      <w:proofErr w:type="spellEnd"/>
-      <w:r>
-        <w:rPr>
-          <w:highlight w:val="green"/>
-        </w:rPr>
+      <w:r>
+        <w:rPr>
+          <w:highlight w:val="green"/>
+        </w:rPr>
+        <w:t xml:space="preserve">ng serve </w:t>
+      </w:r>
+      <w:r>
+        <w:rPr>
+          <w:highlight w:val="green"/>
+        </w:rPr>
+        <w:t>-o</w:t>
+      </w:r>
+      <w:r>
         <w:t xml:space="preserve"> </w:t>
       </w:r>
-      <w:proofErr w:type="spellStart"/>
-      <w:r>
-        <w:rPr>
-          <w:highlight w:val="green"/>
-        </w:rPr>
-        <w:t>serve</w:t>
-      </w:r>
-      <w:proofErr w:type="spellEnd"/>
-      <w:r>
-        <w:rPr>
-          <w:highlight w:val="green"/>
-        </w:rPr>
-        <w:t xml:space="preserve"> </w:t>
-      </w:r>
-      <w:r>
-        <w:rPr>
-          <w:highlight w:val="green"/>
-        </w:rPr>
-        <w:t>-o</w:t>
-      </w:r>
-      <w:r>
-        <w:t xml:space="preserve"> </w:t>
-      </w:r>
       <w:r>
         <w:t>: Tomamos la aplicación &gt; transpira todo nuestro código a JS &gt; monta un servidor mediante web-pack</w:t>
       </w:r>
@@ -854,19 +640,11 @@
     </w:p>
     <w:p/>
     <w:p>
-      <w:proofErr w:type="spellStart"/>
-      <w:r>
-        <w:rPr>
-          <w:highlight w:val="green"/>
-        </w:rPr>
-        <w:t>ng</w:t>
-      </w:r>
-      <w:proofErr w:type="spellEnd"/>
-      <w:r>
-        <w:rPr>
-          <w:highlight w:val="green"/>
-        </w:rPr>
-        <w:t xml:space="preserve"> g m ‘nombre del modulo’</w:t>
+      <w:r>
+        <w:rPr>
+          <w:highlight w:val="green"/>
+        </w:rPr>
+        <w:t>ng g m ‘nombre del modulo’</w:t>
       </w:r>
       <w:r>
         <w:t xml:space="preserve"> : Genera un modulo en la carpeta app</w:t>
@@ -874,19 +652,11 @@
     </w:p>
     <w:p/>
     <w:p>
-      <w:proofErr w:type="spellStart"/>
-      <w:r>
-        <w:rPr>
-          <w:highlight w:val="green"/>
-        </w:rPr>
-        <w:t>ng</w:t>
-      </w:r>
-      <w:proofErr w:type="spellEnd"/>
-      <w:r>
-        <w:rPr>
-          <w:highlight w:val="green"/>
-        </w:rPr>
-        <w:t xml:space="preserve"> g c ‘</w:t>
+      <w:r>
+        <w:rPr>
+          <w:highlight w:val="green"/>
+        </w:rPr>
+        <w:t>ng g c ‘</w:t>
       </w:r>
       <w:r>
         <w:rPr>
@@ -910,21 +680,7 @@
         <w:rPr>
           <w:highlight w:val="green"/>
         </w:rPr>
-        <w:t>’ ‘</w:t>
-      </w:r>
-      <w:proofErr w:type="spellStart"/>
-      <w:r>
-        <w:rPr>
-          <w:highlight w:val="green"/>
-        </w:rPr>
-        <w:t>path</w:t>
-      </w:r>
-      <w:proofErr w:type="spellEnd"/>
-      <w:r>
-        <w:rPr>
-          <w:highlight w:val="green"/>
-        </w:rPr>
-        <w:t>’</w:t>
+        <w:t>’ ‘path’</w:t>
       </w:r>
       <w:r>
         <w:t xml:space="preserve"> : </w:t>
@@ -941,19 +697,11 @@
     </w:p>
     <w:p/>
     <w:p>
-      <w:proofErr w:type="spellStart"/>
-      <w:r>
-        <w:rPr>
-          <w:highlight w:val="green"/>
-        </w:rPr>
-        <w:t>ng</w:t>
-      </w:r>
-      <w:proofErr w:type="spellEnd"/>
-      <w:r>
-        <w:rPr>
-          <w:highlight w:val="green"/>
-        </w:rPr>
-        <w:t xml:space="preserve"> g </w:t>
+      <w:r>
+        <w:rPr>
+          <w:highlight w:val="green"/>
+        </w:rPr>
+        <w:t xml:space="preserve">ng g </w:t>
       </w:r>
       <w:r>
         <w:rPr>
@@ -983,27 +731,13 @@
         <w:rPr>
           <w:highlight w:val="green"/>
         </w:rPr>
-        <w:t xml:space="preserve"> del </w:t>
-      </w:r>
-      <w:proofErr w:type="spellStart"/>
-      <w:r>
-        <w:rPr>
-          <w:highlight w:val="green"/>
-        </w:rPr>
-        <w:t>servicio</w:t>
-      </w:r>
-      <w:r>
-        <w:rPr>
-          <w:highlight w:val="green"/>
-        </w:rPr>
-        <w:t>‘path</w:t>
-      </w:r>
-      <w:proofErr w:type="spellEnd"/>
-      <w:r>
-        <w:rPr>
-          <w:highlight w:val="green"/>
-        </w:rPr>
-        <w:t>’</w:t>
+        <w:t xml:space="preserve"> del servicio</w:t>
+      </w:r>
+      <w:r>
+        <w:rPr>
+          <w:highlight w:val="green"/>
+        </w:rPr>
+        <w:t>‘path’</w:t>
       </w:r>
       <w:r>
         <w:t xml:space="preserve"> : Generar un </w:t>
@@ -1046,14 +780,7 @@
         <w:rPr>
           <w:highlight w:val="green"/>
         </w:rPr>
-        <w:t>-</w:t>
-      </w:r>
-      <w:proofErr w:type="spellStart"/>
-      <w:r>
-        <w:rPr>
-          <w:highlight w:val="green"/>
-        </w:rPr>
-        <w:t>skip</w:t>
+        <w:t>-skip</w:t>
       </w:r>
       <w:r>
         <w:rPr>
@@ -1067,15 +794,9 @@
         </w:rPr>
         <w:t>ests</w:t>
       </w:r>
-      <w:proofErr w:type="spellEnd"/>
-      <w:r>
-        <w:t xml:space="preserve">: Decimos que no genere el archivo de </w:t>
-      </w:r>
-      <w:proofErr w:type="spellStart"/>
-      <w:r>
-        <w:t>testing</w:t>
-      </w:r>
-      <w:proofErr w:type="spellEnd"/>
+      <w:r>
+        <w:t>: Decimos que no genere el archivo de testing</w:t>
+      </w:r>
     </w:p>
     <w:p/>
     <w:p>
@@ -1090,24 +811,11 @@
         <w:rPr>
           <w:highlight w:val="green"/>
         </w:rPr>
-        <w:t>-</w:t>
-      </w:r>
-      <w:proofErr w:type="spellStart"/>
-      <w:r>
-        <w:rPr>
-          <w:highlight w:val="green"/>
-        </w:rPr>
-        <w:t>is</w:t>
-      </w:r>
-      <w:proofErr w:type="spellEnd"/>
-      <w:r>
-        <w:t xml:space="preserve">: decimos que no genere el archivo de </w:t>
-      </w:r>
-      <w:proofErr w:type="spellStart"/>
-      <w:r>
-        <w:t>styles</w:t>
-      </w:r>
-      <w:proofErr w:type="spellEnd"/>
+        <w:t>-is</w:t>
+      </w:r>
+      <w:r>
+        <w:t>: decimos que no genere el archivo de styles</w:t>
+      </w:r>
     </w:p>
     <w:p>
       <w:pPr>
@@ -1124,63 +832,921 @@
     </w:p>
     <w:p/>
     <w:p>
-      <w:proofErr w:type="spellStart"/>
-      <w:r>
-        <w:rPr>
-          <w:highlight w:val="green"/>
-        </w:rPr>
-        <w:t>ng</w:t>
-      </w:r>
-      <w:proofErr w:type="spellEnd"/>
-      <w:r>
-        <w:rPr>
-          <w:highlight w:val="green"/>
+      <w:r>
+        <w:rPr>
+          <w:highlight w:val="green"/>
+        </w:rPr>
+        <w:t xml:space="preserve">ng build </w:t>
+      </w:r>
+      <w:r>
+        <w:rPr>
+          <w:highlight w:val="green"/>
+        </w:rPr>
+        <w:t>--</w:t>
+      </w:r>
+      <w:r>
+        <w:rPr>
+          <w:highlight w:val="green"/>
+        </w:rPr>
+        <w:t>prod</w:t>
+      </w:r>
+      <w:r>
+        <w:t xml:space="preserve"> : Nos genera la </w:t>
+      </w:r>
+      <w:r>
+        <w:t>versión de producion para subir al hosting</w:t>
+      </w:r>
+    </w:p>
+    <w:p/>
+    <w:p/>
+    <w:p/>
+    <w:p/>
+    <w:p/>
+    <w:p/>
+    <w:p/>
+    <w:p>
+      <w:r>
+        <w:rPr>
+          <w:highlight w:val="cyan"/>
+        </w:rPr>
+        <w:lastRenderedPageBreak/>
+        <w:t>NODE COMANDOS</w:t>
+      </w:r>
+    </w:p>
+    <w:p/>
+    <w:p>
+      <w:r>
+        <w:tab/>
+      </w:r>
+      <w:r>
+        <w:rPr>
+          <w:highlight w:val="green"/>
+        </w:rPr>
+        <w:t>npm  init:</w:t>
+      </w:r>
+      <w:r>
+        <w:t xml:space="preserve"> Inicializamos un proyecto de nodeJS – enter a todo</w:t>
+      </w:r>
+    </w:p>
+    <w:p>
+      <w:r>
+        <w:tab/>
+      </w:r>
+    </w:p>
+    <w:p>
+      <w:r>
+        <w:tab/>
+      </w:r>
+      <w:r>
+        <w:rPr>
+          <w:highlight w:val="green"/>
+        </w:rPr>
+        <w:t>node index.js:</w:t>
+      </w:r>
+      <w:r>
+        <w:t xml:space="preserve"> corremos el backend de la aplicación </w:t>
+      </w:r>
+    </w:p>
+    <w:p/>
+    <w:p>
+      <w:r>
+        <w:tab/>
+        <w:t xml:space="preserve">podemos instalar </w:t>
+      </w:r>
+      <w:r>
+        <w:rPr>
+          <w:highlight w:val="green"/>
+        </w:rPr>
+        <w:t>“nodemon”</w:t>
+      </w:r>
+      <w:r>
+        <w:t xml:space="preserve"> para que corra sola la aplicación: </w:t>
+      </w:r>
+    </w:p>
+    <w:p>
+      <w:pPr>
+        <w:pStyle w:val="HTMLconformatoprevio"/>
+        <w:shd w:val="clear" w:color="auto" w:fill="F7F7F7"/>
+        <w:spacing w:after="360"/>
+        <w:rPr>
+          <w:color w:val="000000"/>
+          <w:sz w:val="24"/>
+          <w:szCs w:val="24"/>
+          <w:lang w:val="en-US"/>
+        </w:rPr>
+      </w:pPr>
+      <w:r>
+        <w:tab/>
+      </w:r>
+      <w:r>
+        <w:rPr>
+          <w:color w:val="000000"/>
+          <w:sz w:val="24"/>
+          <w:szCs w:val="24"/>
+          <w:highlight w:val="yellow"/>
+          <w:lang w:val="en-US"/>
+        </w:rPr>
+        <w:t>npm install -g nodemon</w:t>
+      </w:r>
+      <w:r>
+        <w:rPr>
+          <w:color w:val="000000"/>
+          <w:sz w:val="24"/>
+          <w:szCs w:val="24"/>
+          <w:lang w:val="en-US"/>
         </w:rPr>
         <w:t xml:space="preserve"> </w:t>
       </w:r>
-      <w:proofErr w:type="spellStart"/>
-      <w:r>
-        <w:rPr>
-          <w:highlight w:val="green"/>
-        </w:rPr>
-        <w:t>build</w:t>
-      </w:r>
-      <w:proofErr w:type="spellEnd"/>
-      <w:r>
-        <w:rPr>
-          <w:highlight w:val="green"/>
+      <w:r>
+        <w:rPr>
+          <w:color w:val="000000"/>
+          <w:sz w:val="24"/>
+          <w:szCs w:val="24"/>
+          <w:lang w:val="en-US"/>
+        </w:rPr>
+        <w:t>–</w:t>
+      </w:r>
+      <w:r>
+        <w:rPr>
+          <w:color w:val="000000"/>
+          <w:sz w:val="24"/>
+          <w:szCs w:val="24"/>
+          <w:lang w:val="en-US"/>
+        </w:rPr>
+        <w:t>Glo</w:t>
+      </w:r>
+      <w:r>
+        <w:rPr>
+          <w:color w:val="000000"/>
+          <w:sz w:val="24"/>
+          <w:szCs w:val="24"/>
+          <w:lang w:val="en-US"/>
+        </w:rPr>
+        <w:t>bal</w:t>
+      </w:r>
+    </w:p>
+    <w:p>
+      <w:pPr>
+        <w:pStyle w:val="HTMLconformatoprevio"/>
+        <w:shd w:val="clear" w:color="auto" w:fill="F7F7F7"/>
+        <w:spacing w:after="360"/>
+        <w:rPr>
+          <w:color w:val="000000"/>
+          <w:sz w:val="24"/>
+          <w:szCs w:val="24"/>
+        </w:rPr>
+      </w:pPr>
+      <w:r>
+        <w:rPr>
+          <w:color w:val="000000"/>
+          <w:sz w:val="24"/>
+          <w:szCs w:val="24"/>
+          <w:lang w:val="en-US"/>
+        </w:rPr>
+        <w:tab/>
+      </w:r>
+      <w:r>
+        <w:rPr>
+          <w:color w:val="000000"/>
+          <w:sz w:val="24"/>
+          <w:szCs w:val="24"/>
+          <w:highlight w:val="yellow"/>
+        </w:rPr>
+        <w:t>npm install --save-dev nodemon</w:t>
+      </w:r>
+      <w:r>
+        <w:rPr>
+          <w:color w:val="000000"/>
+          <w:sz w:val="24"/>
+          <w:szCs w:val="24"/>
+        </w:rPr>
+        <w:t xml:space="preserve"> –proyecto</w:t>
+      </w:r>
+    </w:p>
+    <w:p>
+      <w:pPr>
+        <w:pStyle w:val="HTMLconformatoprevio"/>
+        <w:shd w:val="clear" w:color="auto" w:fill="F7F7F7"/>
+        <w:spacing w:after="360"/>
+        <w:rPr>
+          <w:color w:val="000000"/>
+          <w:sz w:val="24"/>
+          <w:szCs w:val="24"/>
+        </w:rPr>
+      </w:pPr>
+      <w:r>
+        <w:rPr>
+          <w:color w:val="000000"/>
+          <w:sz w:val="24"/>
+          <w:szCs w:val="24"/>
+          <w:highlight w:val="green"/>
+        </w:rPr>
+        <w:t>nodemon index.js</w:t>
+      </w:r>
+      <w:r>
+        <w:rPr>
+          <w:color w:val="000000"/>
+          <w:sz w:val="24"/>
+          <w:szCs w:val="24"/>
+        </w:rPr>
+        <w:t xml:space="preserve"> para que corra la </w:t>
+      </w:r>
+      <w:r>
+        <w:rPr>
+          <w:color w:val="000000"/>
+          <w:sz w:val="24"/>
+          <w:szCs w:val="24"/>
+        </w:rPr>
+        <w:t>aplicación con nodemon y no toque estar ejecutando el comando.</w:t>
+      </w:r>
+    </w:p>
+    <w:p>
+      <w:pPr>
+        <w:pStyle w:val="HTMLconformatoprevio"/>
+        <w:shd w:val="clear" w:color="auto" w:fill="F7F7F7"/>
+        <w:spacing w:after="360"/>
+        <w:rPr>
+          <w:color w:val="000000"/>
+          <w:sz w:val="24"/>
+          <w:szCs w:val="24"/>
+        </w:rPr>
+      </w:pPr>
+      <w:r>
+        <w:rPr>
+          <w:color w:val="000000"/>
+          <w:sz w:val="24"/>
+          <w:szCs w:val="24"/>
+        </w:rPr>
+        <w:t>Podemos crear dos scrip para ejecutar la aplicación por defecto.</w:t>
+      </w:r>
+    </w:p>
+    <w:p>
+      <w:pPr>
+        <w:shd w:val="clear" w:color="auto" w:fill="1E1E1E"/>
+        <w:spacing w:line="405" w:lineRule="atLeast"/>
+        <w:rPr>
+          <w:rFonts w:ascii="Menlo" w:hAnsi="Menlo" w:cs="Menlo"/>
+          <w:color w:val="D4D4D4"/>
+          <w:sz w:val="27"/>
+          <w:szCs w:val="27"/>
+          <w:lang w:val="en-US"/>
+        </w:rPr>
+      </w:pPr>
+      <w:r>
+        <w:rPr>
+          <w:rFonts w:ascii="Menlo" w:hAnsi="Menlo" w:cs="Menlo"/>
+          <w:color w:val="9CDCFE"/>
+          <w:sz w:val="27"/>
+          <w:szCs w:val="27"/>
+          <w:lang w:val="en-US"/>
+        </w:rPr>
+        <w:t>"scripts"</w:t>
+      </w:r>
+      <w:r>
+        <w:rPr>
+          <w:rFonts w:ascii="Menlo" w:hAnsi="Menlo" w:cs="Menlo"/>
+          <w:color w:val="D4D4D4"/>
+          <w:sz w:val="27"/>
+          <w:szCs w:val="27"/>
+          <w:lang w:val="en-US"/>
+        </w:rPr>
+        <w:t>: {</w:t>
+      </w:r>
+    </w:p>
+    <w:p>
+      <w:pPr>
+        <w:shd w:val="clear" w:color="auto" w:fill="1E1E1E"/>
+        <w:spacing w:line="405" w:lineRule="atLeast"/>
+        <w:rPr>
+          <w:rFonts w:ascii="Menlo" w:hAnsi="Menlo" w:cs="Menlo"/>
+          <w:color w:val="D4D4D4"/>
+          <w:sz w:val="27"/>
+          <w:szCs w:val="27"/>
+        </w:rPr>
+      </w:pPr>
+      <w:r>
+        <w:rPr>
+          <w:rFonts w:ascii="Menlo" w:hAnsi="Menlo" w:cs="Menlo"/>
+          <w:color w:val="D4D4D4"/>
+          <w:sz w:val="27"/>
+          <w:szCs w:val="27"/>
+        </w:rPr>
+        <w:t xml:space="preserve">    </w:t>
+      </w:r>
+      <w:r>
+        <w:rPr>
+          <w:rFonts w:ascii="Menlo" w:hAnsi="Menlo" w:cs="Menlo"/>
+          <w:color w:val="9CDCFE"/>
+          <w:sz w:val="27"/>
+          <w:szCs w:val="27"/>
+        </w:rPr>
+        <w:t>"dev"</w:t>
+      </w:r>
+      <w:r>
+        <w:rPr>
+          <w:rFonts w:ascii="Menlo" w:hAnsi="Menlo" w:cs="Menlo"/>
+          <w:color w:val="D4D4D4"/>
+          <w:sz w:val="27"/>
+          <w:szCs w:val="27"/>
+        </w:rPr>
+        <w:t xml:space="preserve">: </w:t>
+      </w:r>
+      <w:r>
+        <w:rPr>
+          <w:rFonts w:ascii="Menlo" w:hAnsi="Menlo" w:cs="Menlo"/>
+          <w:color w:val="CE9178"/>
+          <w:sz w:val="27"/>
+          <w:szCs w:val="27"/>
+        </w:rPr>
+        <w:t>"nodemon index.js"</w:t>
+      </w:r>
+      <w:r>
+        <w:rPr>
+          <w:rFonts w:ascii="Menlo" w:hAnsi="Menlo" w:cs="Menlo"/>
+          <w:color w:val="D4D4D4"/>
+          <w:sz w:val="27"/>
+          <w:szCs w:val="27"/>
+        </w:rPr>
+        <w:t>,</w:t>
+      </w:r>
+      <w:r>
+        <w:rPr>
+          <w:rFonts w:ascii="Menlo" w:hAnsi="Menlo" w:cs="Menlo"/>
+          <w:color w:val="D4D4D4"/>
+          <w:sz w:val="27"/>
+          <w:szCs w:val="27"/>
+        </w:rPr>
+        <w:t xml:space="preserve"> -- de</w:t>
+      </w:r>
+      <w:r>
+        <w:rPr>
+          <w:rFonts w:ascii="Menlo" w:hAnsi="Menlo" w:cs="Menlo"/>
+          <w:color w:val="D4D4D4"/>
+          <w:sz w:val="27"/>
+          <w:szCs w:val="27"/>
+        </w:rPr>
+        <w:t>sarrollo</w:t>
+      </w:r>
+    </w:p>
+    <w:p>
+      <w:pPr>
+        <w:shd w:val="clear" w:color="auto" w:fill="1E1E1E"/>
+        <w:spacing w:line="405" w:lineRule="atLeast"/>
+        <w:rPr>
+          <w:rFonts w:ascii="Menlo" w:hAnsi="Menlo" w:cs="Menlo"/>
+          <w:color w:val="D4D4D4"/>
+          <w:sz w:val="27"/>
+          <w:szCs w:val="27"/>
+          <w:lang w:val="en-US"/>
+        </w:rPr>
+      </w:pPr>
+      <w:r>
+        <w:rPr>
+          <w:rFonts w:ascii="Menlo" w:hAnsi="Menlo" w:cs="Menlo"/>
+          <w:color w:val="D4D4D4"/>
+          <w:sz w:val="27"/>
+          <w:szCs w:val="27"/>
+          <w:lang w:val="en-US"/>
+        </w:rPr>
+        <w:t xml:space="preserve">    </w:t>
+      </w:r>
+      <w:r>
+        <w:rPr>
+          <w:rFonts w:ascii="Menlo" w:hAnsi="Menlo" w:cs="Menlo"/>
+          <w:color w:val="9CDCFE"/>
+          <w:sz w:val="27"/>
+          <w:szCs w:val="27"/>
+          <w:lang w:val="en-US"/>
+        </w:rPr>
+        <w:t>"start"</w:t>
+      </w:r>
+      <w:r>
+        <w:rPr>
+          <w:rFonts w:ascii="Menlo" w:hAnsi="Menlo" w:cs="Menlo"/>
+          <w:color w:val="D4D4D4"/>
+          <w:sz w:val="27"/>
+          <w:szCs w:val="27"/>
+          <w:lang w:val="en-US"/>
+        </w:rPr>
+        <w:t xml:space="preserve">: </w:t>
+      </w:r>
+      <w:r>
+        <w:rPr>
+          <w:rFonts w:ascii="Menlo" w:hAnsi="Menlo" w:cs="Menlo"/>
+          <w:color w:val="CE9178"/>
+          <w:sz w:val="27"/>
+          <w:szCs w:val="27"/>
+          <w:lang w:val="en-US"/>
+        </w:rPr>
+        <w:t>"node index.js"</w:t>
+      </w:r>
+      <w:r>
+        <w:rPr>
+          <w:rFonts w:ascii="Menlo" w:hAnsi="Menlo" w:cs="Menlo"/>
+          <w:color w:val="CE9178"/>
+          <w:sz w:val="27"/>
+          <w:szCs w:val="27"/>
+          <w:lang w:val="en-US"/>
+        </w:rPr>
+        <w:t xml:space="preserve"> producion</w:t>
+      </w:r>
+    </w:p>
+    <w:p>
+      <w:pPr>
+        <w:shd w:val="clear" w:color="auto" w:fill="1E1E1E"/>
+        <w:spacing w:line="405" w:lineRule="atLeast"/>
+        <w:rPr>
+          <w:rFonts w:ascii="Menlo" w:hAnsi="Menlo" w:cs="Menlo"/>
+          <w:color w:val="D4D4D4"/>
+          <w:sz w:val="27"/>
+          <w:szCs w:val="27"/>
+          <w:lang w:val="en-US"/>
+        </w:rPr>
+      </w:pPr>
+      <w:r>
+        <w:rPr>
+          <w:rFonts w:ascii="Menlo" w:hAnsi="Menlo" w:cs="Menlo"/>
+          <w:color w:val="D4D4D4"/>
+          <w:sz w:val="27"/>
+          <w:szCs w:val="27"/>
+          <w:lang w:val="en-US"/>
+        </w:rPr>
+        <w:t xml:space="preserve">  },</w:t>
+      </w:r>
+    </w:p>
+    <w:p>
+      <w:pPr>
+        <w:pStyle w:val="HTMLconformatoprevio"/>
+        <w:shd w:val="clear" w:color="auto" w:fill="F7F7F7"/>
+        <w:spacing w:after="360"/>
+        <w:rPr>
+          <w:color w:val="000000"/>
+          <w:sz w:val="24"/>
+          <w:szCs w:val="24"/>
+          <w:lang w:val="en-US"/>
+        </w:rPr>
+      </w:pPr>
+    </w:p>
+    <w:p>
+      <w:pPr>
+        <w:pStyle w:val="HTMLconformatoprevio"/>
+        <w:shd w:val="clear" w:color="auto" w:fill="F7F7F7"/>
+        <w:spacing w:after="360"/>
+        <w:rPr>
+          <w:color w:val="000000"/>
+          <w:sz w:val="24"/>
+          <w:szCs w:val="24"/>
+        </w:rPr>
+      </w:pPr>
+      <w:r>
+        <w:rPr>
+          <w:color w:val="000000"/>
+          <w:sz w:val="24"/>
+          <w:szCs w:val="24"/>
+          <w:highlight w:val="green"/>
+        </w:rPr>
+        <w:t>npm run dev:</w:t>
+      </w:r>
+      <w:r>
+        <w:rPr>
+          <w:color w:val="000000"/>
+          <w:sz w:val="24"/>
+          <w:szCs w:val="24"/>
+        </w:rPr>
+        <w:t xml:space="preserve"> colocamos a corr</w:t>
+      </w:r>
+      <w:r>
+        <w:rPr>
+          <w:color w:val="000000"/>
+          <w:sz w:val="24"/>
+          <w:szCs w:val="24"/>
+        </w:rPr>
+        <w:t>er la aplicación en desarrollo</w:t>
+      </w:r>
+    </w:p>
+    <w:p>
+      <w:pPr>
+        <w:pStyle w:val="HTMLconformatoprevio"/>
+        <w:shd w:val="clear" w:color="auto" w:fill="F7F7F7"/>
+        <w:spacing w:after="360"/>
+        <w:rPr>
+          <w:color w:val="000000"/>
+          <w:sz w:val="24"/>
+          <w:szCs w:val="24"/>
+        </w:rPr>
+      </w:pPr>
+      <w:r>
+        <w:rPr>
+          <w:color w:val="000000"/>
+          <w:sz w:val="24"/>
+          <w:szCs w:val="24"/>
+          <w:highlight w:val="green"/>
+        </w:rPr>
+        <w:t>npm start:</w:t>
+      </w:r>
+      <w:r>
+        <w:rPr>
+          <w:color w:val="000000"/>
+          <w:sz w:val="24"/>
+          <w:szCs w:val="24"/>
+        </w:rPr>
+        <w:t xml:space="preserve"> colocamos a cor</w:t>
+      </w:r>
+      <w:r>
+        <w:rPr>
+          <w:color w:val="000000"/>
+          <w:sz w:val="24"/>
+          <w:szCs w:val="24"/>
+        </w:rPr>
+        <w:t>r</w:t>
+      </w:r>
+      <w:r>
+        <w:rPr>
+          <w:color w:val="000000"/>
+          <w:sz w:val="24"/>
+          <w:szCs w:val="24"/>
+        </w:rPr>
+        <w:t>er la aplicación en</w:t>
+      </w:r>
+      <w:r>
+        <w:rPr>
+          <w:color w:val="000000"/>
+          <w:sz w:val="24"/>
+          <w:szCs w:val="24"/>
+        </w:rPr>
+        <w:t xml:space="preserve"> producción</w:t>
+      </w:r>
+    </w:p>
+    <w:p>
+      <w:pPr>
+        <w:pStyle w:val="HTMLconformatoprevio"/>
+        <w:shd w:val="clear" w:color="auto" w:fill="F7F7F7"/>
+        <w:spacing w:after="360"/>
+        <w:rPr>
+          <w:color w:val="000000"/>
+          <w:sz w:val="24"/>
+          <w:szCs w:val="24"/>
+          <w:lang w:val="en-US"/>
+        </w:rPr>
+      </w:pPr>
+      <w:r>
+        <w:rPr>
+          <w:color w:val="000000"/>
+          <w:sz w:val="24"/>
+          <w:szCs w:val="24"/>
+          <w:lang w:val="en-US"/>
+        </w:rPr>
+        <w:t>/////--///</w:t>
+      </w:r>
+    </w:p>
+    <w:p>
+      <w:pPr>
+        <w:pStyle w:val="HTMLconformatoprevio"/>
+        <w:shd w:val="clear" w:color="auto" w:fill="F7F7F7"/>
+        <w:spacing w:after="360"/>
+        <w:rPr>
+          <w:color w:val="000000"/>
+          <w:sz w:val="24"/>
+          <w:szCs w:val="24"/>
+          <w:highlight w:val="cyan"/>
+        </w:rPr>
+      </w:pPr>
+      <w:r>
+        <w:rPr>
+          <w:color w:val="000000"/>
+          <w:sz w:val="24"/>
+          <w:szCs w:val="24"/>
+          <w:highlight w:val="cyan"/>
+        </w:rPr>
+        <w:t>npm i</w:t>
+      </w:r>
+      <w:r>
+        <w:rPr>
+          <w:color w:val="000000"/>
+          <w:sz w:val="24"/>
+          <w:szCs w:val="24"/>
+          <w:highlight w:val="cyan"/>
+        </w:rPr>
+        <w:t xml:space="preserve"> “packete”</w:t>
+      </w:r>
+      <w:r>
+        <w:rPr>
+          <w:color w:val="000000"/>
+          <w:sz w:val="24"/>
+          <w:szCs w:val="24"/>
         </w:rPr>
         <w:t xml:space="preserve"> </w:t>
       </w:r>
       <w:r>
         <w:rPr>
-          <w:highlight w:val="green"/>
-        </w:rPr>
-        <w:t>--</w:t>
-      </w:r>
-      <w:proofErr w:type="spellStart"/>
-      <w:r>
-        <w:rPr>
-          <w:highlight w:val="green"/>
-        </w:rPr>
-        <w:t>prod</w:t>
-      </w:r>
-      <w:proofErr w:type="spellEnd"/>
-      <w:r>
-        <w:t xml:space="preserve"> : Nos genera la </w:t>
-      </w:r>
-      <w:r>
-        <w:t xml:space="preserve">versión de </w:t>
-      </w:r>
-      <w:proofErr w:type="spellStart"/>
-      <w:r>
-        <w:t>producion</w:t>
-      </w:r>
-      <w:proofErr w:type="spellEnd"/>
-      <w:r>
-        <w:t xml:space="preserve"> para subir al hosting</w:t>
-      </w:r>
-    </w:p>
+          <w:color w:val="000000"/>
+          <w:sz w:val="24"/>
+          <w:szCs w:val="24"/>
+        </w:rPr>
+        <w:t>decirle a node que instale</w:t>
+      </w:r>
+      <w:r>
+        <w:rPr>
+          <w:color w:val="000000"/>
+          <w:sz w:val="24"/>
+          <w:szCs w:val="24"/>
+        </w:rPr>
+        <w:t xml:space="preserve"> ese paquete</w:t>
+      </w:r>
+      <w:r>
+        <w:rPr>
+          <w:color w:val="000000"/>
+          <w:sz w:val="24"/>
+          <w:szCs w:val="24"/>
+        </w:rPr>
+        <w:t xml:space="preserve"> </w:t>
+      </w:r>
+    </w:p>
+    <w:p>
+      <w:pPr>
+        <w:pStyle w:val="HTMLconformatoprevio"/>
+        <w:shd w:val="clear" w:color="auto" w:fill="F7F7F7"/>
+        <w:spacing w:after="360"/>
+        <w:rPr>
+          <w:color w:val="000000"/>
+          <w:sz w:val="24"/>
+          <w:szCs w:val="24"/>
+        </w:rPr>
+      </w:pPr>
+      <w:r>
+        <w:rPr>
+          <w:color w:val="000000"/>
+          <w:sz w:val="24"/>
+          <w:szCs w:val="24"/>
+          <w:highlight w:val="cyan"/>
+        </w:rPr>
+        <w:t>bcry</w:t>
+      </w:r>
+      <w:r>
+        <w:rPr>
+          <w:color w:val="000000"/>
+          <w:sz w:val="24"/>
+          <w:szCs w:val="24"/>
+          <w:highlight w:val="cyan"/>
+        </w:rPr>
+        <w:t>ptjs</w:t>
+      </w:r>
+      <w:r>
+        <w:rPr>
+          <w:color w:val="000000"/>
+          <w:sz w:val="24"/>
+          <w:szCs w:val="24"/>
+        </w:rPr>
+        <w:t xml:space="preserve"> – instalar packete para incriptar con</w:t>
+      </w:r>
+      <w:r>
+        <w:rPr>
+          <w:color w:val="000000"/>
+          <w:sz w:val="24"/>
+          <w:szCs w:val="24"/>
+        </w:rPr>
+        <w:t>traseña</w:t>
+      </w:r>
+    </w:p>
+    <w:p>
+      <w:pPr>
+        <w:pStyle w:val="HTMLconformatoprevio"/>
+        <w:shd w:val="clear" w:color="auto" w:fill="F7F7F7"/>
+        <w:spacing w:after="360"/>
+        <w:rPr>
+          <w:color w:val="000000"/>
+          <w:sz w:val="24"/>
+          <w:szCs w:val="24"/>
+        </w:rPr>
+      </w:pPr>
+      <w:r>
+        <w:rPr>
+          <w:color w:val="000000"/>
+          <w:sz w:val="24"/>
+          <w:szCs w:val="24"/>
+          <w:highlight w:val="cyan"/>
+        </w:rPr>
+        <w:t>cors</w:t>
+      </w:r>
+      <w:r>
+        <w:rPr>
+          <w:color w:val="000000"/>
+          <w:sz w:val="24"/>
+          <w:szCs w:val="24"/>
+        </w:rPr>
+        <w:t xml:space="preserve"> –</w:t>
+      </w:r>
+      <w:r>
+        <w:rPr>
+          <w:color w:val="000000"/>
+          <w:sz w:val="24"/>
+          <w:szCs w:val="24"/>
+        </w:rPr>
+        <w:t xml:space="preserve"> </w:t>
+      </w:r>
+      <w:r>
+        <w:rPr>
+          <w:color w:val="000000"/>
+          <w:sz w:val="24"/>
+          <w:szCs w:val="24"/>
+        </w:rPr>
+        <w:t>instalar packete</w:t>
+      </w:r>
+      <w:r>
+        <w:rPr>
+          <w:color w:val="000000"/>
+          <w:sz w:val="24"/>
+          <w:szCs w:val="24"/>
+        </w:rPr>
+        <w:t xml:space="preserve"> </w:t>
+      </w:r>
+      <w:r>
+        <w:rPr>
+          <w:color w:val="000000"/>
+          <w:sz w:val="24"/>
+          <w:szCs w:val="24"/>
+        </w:rPr>
+        <w:t>Para hacer peticiones cross domain</w:t>
+      </w:r>
+    </w:p>
+    <w:p>
+      <w:pPr>
+        <w:pStyle w:val="HTMLconformatoprevio"/>
+        <w:shd w:val="clear" w:color="auto" w:fill="F7F7F7"/>
+        <w:spacing w:after="360"/>
+        <w:rPr>
+          <w:color w:val="000000"/>
+          <w:sz w:val="24"/>
+          <w:szCs w:val="24"/>
+        </w:rPr>
+      </w:pPr>
+      <w:r>
+        <w:rPr>
+          <w:color w:val="000000"/>
+          <w:sz w:val="24"/>
+          <w:szCs w:val="24"/>
+          <w:highlight w:val="cyan"/>
+        </w:rPr>
+        <w:t>dotenv</w:t>
+      </w:r>
+      <w:r>
+        <w:rPr>
+          <w:color w:val="000000"/>
+          <w:sz w:val="24"/>
+          <w:szCs w:val="24"/>
+        </w:rPr>
+        <w:t xml:space="preserve"> – </w:t>
+      </w:r>
+      <w:r>
+        <w:rPr>
+          <w:color w:val="000000"/>
+          <w:sz w:val="24"/>
+          <w:szCs w:val="24"/>
+        </w:rPr>
+        <w:t>instalar packete</w:t>
+      </w:r>
+      <w:r>
+        <w:rPr>
+          <w:color w:val="000000"/>
+          <w:sz w:val="24"/>
+          <w:szCs w:val="24"/>
+        </w:rPr>
+        <w:t xml:space="preserve"> paraconfigurar variables de entorno</w:t>
+      </w:r>
+    </w:p>
+    <w:p>
+      <w:pPr>
+        <w:pStyle w:val="HTMLconformatoprevio"/>
+        <w:shd w:val="clear" w:color="auto" w:fill="F7F7F7"/>
+        <w:spacing w:after="360"/>
+        <w:rPr>
+          <w:color w:val="000000"/>
+          <w:sz w:val="24"/>
+          <w:szCs w:val="24"/>
+        </w:rPr>
+      </w:pPr>
+      <w:r>
+        <w:rPr>
+          <w:color w:val="000000"/>
+          <w:sz w:val="24"/>
+          <w:szCs w:val="24"/>
+          <w:highlight w:val="cyan"/>
+        </w:rPr>
+        <w:t>express</w:t>
+      </w:r>
+      <w:r>
+        <w:rPr>
+          <w:color w:val="000000"/>
+          <w:sz w:val="24"/>
+          <w:szCs w:val="24"/>
+        </w:rPr>
+        <w:t xml:space="preserve"> – framework para montar rápidamente un servidor con servicios rest por defecto.</w:t>
+      </w:r>
+    </w:p>
+    <w:p>
+      <w:pPr>
+        <w:pStyle w:val="HTMLconformatoprevio"/>
+        <w:shd w:val="clear" w:color="auto" w:fill="F7F7F7"/>
+        <w:spacing w:after="360"/>
+        <w:rPr>
+          <w:color w:val="000000"/>
+          <w:sz w:val="24"/>
+          <w:szCs w:val="24"/>
+        </w:rPr>
+      </w:pPr>
+      <w:r>
+        <w:rPr>
+          <w:color w:val="000000"/>
+          <w:sz w:val="24"/>
+          <w:szCs w:val="24"/>
+          <w:highlight w:val="cyan"/>
+        </w:rPr>
+        <w:t>Express-validator</w:t>
+      </w:r>
+      <w:r>
+        <w:rPr>
+          <w:color w:val="000000"/>
+          <w:sz w:val="24"/>
+          <w:szCs w:val="24"/>
+        </w:rPr>
+        <w:t xml:space="preserve"> – hacer validaciones en express</w:t>
+      </w:r>
+    </w:p>
+    <w:p>
+      <w:pPr>
+        <w:pStyle w:val="HTMLconformatoprevio"/>
+        <w:shd w:val="clear" w:color="auto" w:fill="F7F7F7"/>
+        <w:spacing w:after="360"/>
+        <w:rPr>
+          <w:color w:val="000000"/>
+          <w:sz w:val="24"/>
+          <w:szCs w:val="24"/>
+        </w:rPr>
+      </w:pPr>
+      <w:r>
+        <w:rPr>
+          <w:color w:val="000000"/>
+          <w:sz w:val="24"/>
+          <w:szCs w:val="24"/>
+          <w:highlight w:val="cyan"/>
+        </w:rPr>
+        <w:lastRenderedPageBreak/>
+        <w:t>Jsonwebtoken</w:t>
+      </w:r>
+      <w:r>
+        <w:rPr>
+          <w:color w:val="000000"/>
+          <w:sz w:val="24"/>
+          <w:szCs w:val="24"/>
+        </w:rPr>
+        <w:t xml:space="preserve"> – para creae jsonwebtoken</w:t>
+      </w:r>
+    </w:p>
+    <w:p>
+      <w:pPr>
+        <w:pStyle w:val="HTMLconformatoprevio"/>
+        <w:shd w:val="clear" w:color="auto" w:fill="F7F7F7"/>
+        <w:spacing w:after="360"/>
+        <w:rPr>
+          <w:color w:val="000000"/>
+          <w:sz w:val="24"/>
+          <w:szCs w:val="24"/>
+        </w:rPr>
+      </w:pPr>
+      <w:r>
+        <w:rPr>
+          <w:color w:val="000000"/>
+          <w:sz w:val="24"/>
+          <w:szCs w:val="24"/>
+          <w:highlight w:val="cyan"/>
+        </w:rPr>
+        <w:t>Mongoose:</w:t>
+      </w:r>
+      <w:r>
+        <w:rPr>
+          <w:color w:val="000000"/>
+          <w:sz w:val="24"/>
+          <w:szCs w:val="24"/>
+        </w:rPr>
+        <w:t xml:space="preserve"> - para realizar la comunicación, conexión y trabajo con la base de datos mongoDb</w:t>
+      </w:r>
+    </w:p>
+    <w:p/>
+    <w:p>
+      <w:r>
+        <w:rPr>
+          <w:highlight w:val="cyan"/>
+        </w:rPr>
+        <w:t>Npm i “nombre”@”version”:</w:t>
+      </w:r>
+      <w:r>
+        <w:t xml:space="preserve">  instala version en especifico</w:t>
+      </w:r>
+      <w:r>
+        <w:t>.</w:t>
+      </w:r>
+    </w:p>
+    <w:p/>
     <w:p/>
     <w:p/>
     <w:p/>
@@ -1195,7 +1761,7 @@
 </file>
 
 <file path=word/numbering.xml><?xml version="1.0" encoding="utf-8"?>
-<w:numbering xmlns:wpc="http://schemas.microsoft.com/office/word/2010/wordprocessingCanvas" xmlns:cx="http://schemas.microsoft.com/office/drawing/2014/chartex" xmlns:cx1="http://schemas.microsoft.com/office/drawing/2015/9/8/chartex" xmlns:cx2="http://schemas.microsoft.com/office/drawing/2015/10/21/chartex" xmlns:cx3="http://schemas.microsoft.com/office/drawing/2016/5/9/chartex" xmlns:cx4="http://schemas.microsoft.com/office/drawing/2016/5/10/chartex" xmlns:cx5="http://schemas.microsoft.com/office/drawing/2016/5/11/chartex" xmlns:cx6="http://schemas.microsoft.com/office/drawing/2016/5/12/chartex" xmlns:cx7="http://schemas.microsoft.com/office/drawing/2016/5/13/chartex" xmlns:cx8="http://schemas.microsoft.com/office/drawing/2016/5/14/chartex" xmlns:mc="http://schemas.openxmlformats.org/markup-compatibility/2006" xmlns:aink="http://schemas.microsoft.com/office/drawing/2016/ink" xmlns:am3d="http://schemas.microsoft.com/office/drawing/2017/model3d" xmlns:o="urn:schemas-microsoft-com:office:office" xmlns:r="http://schemas.openxmlformats.org/officeDocument/2006/relationships" xmlns:m="http://schemas.openxmlformats.org/officeDocument/2006/math" xmlns:v="urn:schemas-microsoft-com:vml" xmlns:wp14="http://schemas.microsoft.com/office/word/2010/wordprocessingDrawing" xmlns:wp="http://schemas.openxmlformats.org/drawingml/2006/wordprocessingDrawing" xmlns:w10="urn:schemas-microsoft-com:office:word" xmlns:w="http://schemas.openxmlformats.org/wordprocessingml/2006/main" xmlns:w14="http://schemas.microsoft.com/office/word/2010/wordml" xmlns:w15="http://schemas.microsoft.com/office/word/2012/wordml" xmlns:w16cex="http://schemas.microsoft.com/office/word/2018/wordml/cex" xmlns:w16cid="http://schemas.microsoft.com/office/word/2016/wordml/cid" xmlns:w16="http://schemas.microsoft.com/office/word/2018/wordml" xmlns:w16se="http://schemas.microsoft.com/office/word/2015/wordml/symex" xmlns:wpg="http://schemas.microsoft.com/office/word/2010/wordprocessingGroup" xmlns:wpi="http://schemas.microsoft.com/office/word/2010/wordprocessingInk" xmlns:wne="http://schemas.microsoft.com/office/word/2006/wordml" xmlns:wps="http://schemas.microsoft.com/office/word/2010/wordprocessingShape" mc:Ignorable="w14 w15 w16se w16cid w16 w16cex wp14">
+<w:numbering xmlns:wpc="http://schemas.microsoft.com/office/word/2010/wordprocessingCanvas" xmlns:cx="http://schemas.microsoft.com/office/drawing/2014/chartex" xmlns:cx1="http://schemas.microsoft.com/office/drawing/2015/9/8/chartex" xmlns:cx2="http://schemas.microsoft.com/office/drawing/2015/10/21/chartex" xmlns:cx3="http://schemas.microsoft.com/office/drawing/2016/5/9/chartex" xmlns:cx4="http://schemas.microsoft.com/office/drawing/2016/5/10/chartex" xmlns:cx5="http://schemas.microsoft.com/office/drawing/2016/5/11/chartex" xmlns:cx6="http://schemas.microsoft.com/office/drawing/2016/5/12/chartex" xmlns:cx7="http://schemas.microsoft.com/office/drawing/2016/5/13/chartex" xmlns:cx8="http://schemas.microsoft.com/office/drawing/2016/5/14/chartex" xmlns:mc="http://schemas.openxmlformats.org/markup-compatibility/2006" xmlns:aink="http://schemas.microsoft.com/office/drawing/2016/ink" xmlns:am3d="http://schemas.microsoft.com/office/drawing/2017/model3d" xmlns:o="urn:schemas-microsoft-com:office:office" xmlns:r="http://schemas.openxmlformats.org/officeDocument/2006/relationships" xmlns:m="http://schemas.openxmlformats.org/officeDocument/2006/math" xmlns:v="urn:schemas-microsoft-com:vml" xmlns:wp14="http://schemas.microsoft.com/office/word/2010/wordprocessingDrawing" xmlns:wp="http://schemas.openxmlformats.org/drawingml/2006/wordprocessingDrawing" xmlns:w10="urn:schemas-microsoft-com:office:word" xmlns:w="http://schemas.openxmlformats.org/wordprocessingml/2006/main" xmlns:w14="http://schemas.microsoft.com/office/word/2010/wordml" xmlns:w15="http://schemas.microsoft.com/office/word/2012/wordml" xmlns:w16cex="http://schemas.microsoft.com/office/word/2018/wordml/cex" xmlns:w16cid="http://schemas.microsoft.com/office/word/2016/wordml/cid" xmlns:w16="http://schemas.microsoft.com/office/word/2018/wordml" xmlns:w16sdtdh="http://schemas.microsoft.com/office/word/2020/wordml/sdtdatahash" xmlns:w16se="http://schemas.microsoft.com/office/word/2015/wordml/symex" xmlns:wpg="http://schemas.microsoft.com/office/word/2010/wordprocessingGroup" xmlns:wpi="http://schemas.microsoft.com/office/word/2010/wordprocessingInk" xmlns:wne="http://schemas.microsoft.com/office/word/2006/wordml" xmlns:wps="http://schemas.microsoft.com/office/word/2010/wordprocessingShape" mc:Ignorable="w14 w15 w16se w16cid w16 w16cex w16sdtdh wp14">
   <w:abstractNum w:abstractNumId="0" w15:restartNumberingAfterBreak="0">
     <w:nsid w:val="00306122"/>
     <w:multiLevelType w:val="hybridMultilevel"/>
@@ -1779,7 +2345,7 @@
 </file>
 
 <file path=word/styles.xml><?xml version="1.0" encoding="utf-8"?>
-<w:styles xmlns:mc="http://schemas.openxmlformats.org/markup-compatibility/2006" xmlns:r="http://schemas.openxmlformats.org/officeDocument/2006/relationships" xmlns:w="http://schemas.openxmlformats.org/wordprocessingml/2006/main" xmlns:w14="http://schemas.microsoft.com/office/word/2010/wordml" xmlns:w15="http://schemas.microsoft.com/office/word/2012/wordml" xmlns:w16cex="http://schemas.microsoft.com/office/word/2018/wordml/cex" xmlns:w16cid="http://schemas.microsoft.com/office/word/2016/wordml/cid" xmlns:w16="http://schemas.microsoft.com/office/word/2018/wordml" xmlns:w16se="http://schemas.microsoft.com/office/word/2015/wordml/symex" mc:Ignorable="w14 w15 w16se w16cid w16 w16cex">
+<w:styles xmlns:mc="http://schemas.openxmlformats.org/markup-compatibility/2006" xmlns:r="http://schemas.openxmlformats.org/officeDocument/2006/relationships" xmlns:w="http://schemas.openxmlformats.org/wordprocessingml/2006/main" xmlns:w14="http://schemas.microsoft.com/office/word/2010/wordml" xmlns:w15="http://schemas.microsoft.com/office/word/2012/wordml" xmlns:w16cex="http://schemas.microsoft.com/office/word/2018/wordml/cex" xmlns:w16cid="http://schemas.microsoft.com/office/word/2016/wordml/cid" xmlns:w16="http://schemas.microsoft.com/office/word/2018/wordml" xmlns:w16sdtdh="http://schemas.microsoft.com/office/word/2020/wordml/sdtdatahash" xmlns:w16se="http://schemas.microsoft.com/office/word/2015/wordml/symex" mc:Ignorable="w14 w15 w16se w16cid w16 w16cex w16sdtdh">
   <w:docDefaults>
     <w:rPrDefault>
       <w:rPr>
@@ -2314,6 +2880,54 @@
       <w:szCs w:val="26"/>
     </w:rPr>
   </w:style>
+  <w:style w:type="paragraph" w:styleId="HTMLconformatoprevio">
+    <w:name w:val="HTML Preformatted"/>
+    <w:basedOn w:val="Normal"/>
+    <w:link w:val="HTMLconformatoprevioCar"/>
+    <w:uiPriority w:val="99"/>
+    <w:semiHidden/>
+    <w:unhideWhenUsed/>
+    <w:rsid w:val="0039483E"/>
+    <w:pPr>
+      <w:tabs>
+        <w:tab w:val="left" w:pos="916"/>
+        <w:tab w:val="left" w:pos="1832"/>
+        <w:tab w:val="left" w:pos="2748"/>
+        <w:tab w:val="left" w:pos="3664"/>
+        <w:tab w:val="left" w:pos="4580"/>
+        <w:tab w:val="left" w:pos="5496"/>
+        <w:tab w:val="left" w:pos="6412"/>
+        <w:tab w:val="left" w:pos="7328"/>
+        <w:tab w:val="left" w:pos="8244"/>
+        <w:tab w:val="left" w:pos="9160"/>
+        <w:tab w:val="left" w:pos="10076"/>
+        <w:tab w:val="left" w:pos="10992"/>
+        <w:tab w:val="left" w:pos="11908"/>
+        <w:tab w:val="left" w:pos="12824"/>
+        <w:tab w:val="left" w:pos="13740"/>
+        <w:tab w:val="left" w:pos="14656"/>
+      </w:tabs>
+    </w:pPr>
+    <w:rPr>
+      <w:rFonts w:ascii="Courier New" w:hAnsi="Courier New" w:cs="Courier New"/>
+      <w:sz w:val="20"/>
+      <w:szCs w:val="20"/>
+    </w:rPr>
+  </w:style>
+  <w:style w:type="character" w:customStyle="1" w:styleId="HTMLconformatoprevioCar">
+    <w:name w:val="HTML con formato previo Car"/>
+    <w:basedOn w:val="Fuentedeprrafopredeter"/>
+    <w:link w:val="HTMLconformatoprevio"/>
+    <w:uiPriority w:val="99"/>
+    <w:semiHidden/>
+    <w:rsid w:val="0039483E"/>
+    <w:rPr>
+      <w:rFonts w:ascii="Courier New" w:eastAsia="Times New Roman" w:hAnsi="Courier New" w:cs="Courier New"/>
+      <w:sz w:val="20"/>
+      <w:szCs w:val="20"/>
+      <w:lang w:eastAsia="es-ES_tradnl"/>
+    </w:rPr>
+  </w:style>
 </w:styles>
 </file>
 

</xml_diff>